<commit_message>
ADMIN: framing the tooling document for AI1 Networking
</commit_message>
<xml_diff>
--- a/Tools/assignment_maker/word/subjects/Networking and Security/AI1/rubric.docx
+++ b/Tools/assignment_maker/word/subjects/Networking and Security/AI1/rubric.docx
@@ -507,7 +507,15 @@
               <w:t>appropriate evidence of completing Bandit levels</w:t>
             </w:r>
             <w:r>
-              <w:t xml:space="preserve"> on OverTheWire.</w:t>
+              <w:t xml:space="preserve"> on </w:t>
+            </w:r>
+            <w:proofErr w:type="spellStart"/>
+            <w:r>
+              <w:t>OverTheWire</w:t>
+            </w:r>
+            <w:proofErr w:type="spellEnd"/>
+            <w:r>
+              <w:t>.</w:t>
             </w:r>
           </w:p>
           <w:p/>
@@ -856,15 +864,7 @@
               <w:jc w:val="center"/>
             </w:pPr>
             <w:r>
-              <w:t>A x2</w:t>
-            </w:r>
-          </w:p>
-          <w:p>
-            <w:pPr>
-              <w:jc w:val="center"/>
-            </w:pPr>
-            <w:r>
-              <w:t>T x 1</w:t>
+              <w:t>-</w:t>
             </w:r>
           </w:p>
         </w:tc>
@@ -889,29 +889,12 @@
           <w:p>
             <w:pPr>
               <w:jc w:val="center"/>
-            </w:pPr>
-            <w:r>
-              <w:t>__/</w:t>
-            </w:r>
-            <w:r>
-              <w:t xml:space="preserve"> </w:t>
-            </w:r>
-            <w:r>
-              <w:t xml:space="preserve"> </w:t>
-            </w:r>
-            <w:r>
-              <w:t>6</w:t>
-            </w:r>
-          </w:p>
-          <w:p>
-            <w:pPr>
-              <w:jc w:val="center"/>
               <w:rPr>
                 <w:color w:val="auto"/>
               </w:rPr>
             </w:pPr>
             <w:r>
-              <w:t>__/12</w:t>
+              <w:t>__ / 6</w:t>
             </w:r>
           </w:p>
         </w:tc>
@@ -985,7 +968,21 @@
                 <w:b/>
                 <w:bCs/>
               </w:rPr>
-              <w:t>submitted 3 learning stations</w:t>
+              <w:t xml:space="preserve">submitted </w:t>
+            </w:r>
+            <w:r>
+              <w:rPr>
+                <w:b/>
+                <w:bCs/>
+              </w:rPr>
+              <w:t>1</w:t>
+            </w:r>
+            <w:r>
+              <w:rPr>
+                <w:b/>
+                <w:bCs/>
+              </w:rPr>
+              <w:t xml:space="preserve"> learning station</w:t>
             </w:r>
             <w:r>
               <w:t xml:space="preserve"> in </w:t>
@@ -1169,22 +1166,6 @@
               <w:t>2</w:t>
             </w:r>
           </w:p>
-          <w:p>
-            <w:pPr>
-              <w:jc w:val="center"/>
-            </w:pPr>
-            <w:r>
-              <w:t>2</w:t>
-            </w:r>
-          </w:p>
-          <w:p>
-            <w:pPr>
-              <w:jc w:val="center"/>
-            </w:pPr>
-            <w:r>
-              <w:t>2</w:t>
-            </w:r>
-          </w:p>
         </w:tc>
         <w:tc>
           <w:tcPr>
@@ -1216,17 +1197,6 @@
             <w:pPr>
               <w:jc w:val="center"/>
             </w:pPr>
-            <w:r>
-              <w:t>__/2</w:t>
-            </w:r>
-          </w:p>
-          <w:p>
-            <w:pPr>
-              <w:jc w:val="center"/>
-            </w:pPr>
-            <w:r>
-              <w:t>__/2</w:t>
-            </w:r>
           </w:p>
         </w:tc>
         <w:tc>
@@ -1240,22 +1210,6 @@
             </w:tcBorders>
             <w:vAlign w:val="center"/>
           </w:tcPr>
-          <w:p>
-            <w:pPr>
-              <w:jc w:val="center"/>
-            </w:pPr>
-            <w:r>
-              <w:t>__/2</w:t>
-            </w:r>
-          </w:p>
-          <w:p>
-            <w:pPr>
-              <w:jc w:val="center"/>
-            </w:pPr>
-            <w:r>
-              <w:t>__/2</w:t>
-            </w:r>
-          </w:p>
           <w:p>
             <w:pPr>
               <w:jc w:val="center"/>
@@ -1329,14 +1283,20 @@
               <w:t>A __/</w:t>
             </w:r>
             <w:r>
-              <w:t xml:space="preserve"> 12</w:t>
+              <w:t xml:space="preserve"> </w:t>
+            </w:r>
+            <w:r>
+              <w:t>4</w:t>
             </w:r>
             <w:r>
               <w:br/>
               <w:t>T __/</w:t>
             </w:r>
             <w:r>
-              <w:t xml:space="preserve">   6</w:t>
+              <w:t xml:space="preserve">  </w:t>
+            </w:r>
+            <w:r>
+              <w:t>2</w:t>
             </w:r>
           </w:p>
         </w:tc>
@@ -1396,7 +1356,13 @@
           </w:tcPr>
           <w:p>
             <w:r>
-              <w:t xml:space="preserve">You have submitted evidence that you address at least 5 Linux commands in the problems that you have solved. </w:t>
+              <w:t xml:space="preserve">You have submitted evidence that you address at least </w:t>
+            </w:r>
+            <w:r>
+              <w:t>3</w:t>
+            </w:r>
+            <w:r>
+              <w:t xml:space="preserve"> Linux commands in the problems that you have solved. </w:t>
             </w:r>
           </w:p>
           <w:p/>
@@ -1768,7 +1734,7 @@
                 <w:sz w:val="20"/>
                 <w:szCs w:val="20"/>
               </w:rPr>
-              <w:t>28</w:t>
+              <w:t>14</w:t>
             </w:r>
           </w:p>
           <w:p>
@@ -1796,16 +1762,7 @@
                 <w:sz w:val="20"/>
                 <w:szCs w:val="20"/>
               </w:rPr>
-              <w:t>2</w:t>
-            </w:r>
-            <w:r>
-              <w:rPr>
-                <w:b/>
-                <w:bCs/>
-                <w:sz w:val="20"/>
-                <w:szCs w:val="20"/>
-              </w:rPr>
-              <w:t>4</w:t>
+              <w:t>10</w:t>
             </w:r>
           </w:p>
         </w:tc>
@@ -1845,7 +1802,7 @@
                 <w:b/>
                 <w:bCs/>
               </w:rPr>
-              <w:t>Learning Station A</w:t>
+              <w:t>Learning Station</w:t>
             </w:r>
             <w:r>
               <w:rPr>
@@ -1855,6 +1812,14 @@
               </w:rPr>
               <w:t xml:space="preserve"> </w:t>
             </w:r>
+            <w:r>
+              <w:rPr>
+                <w:rFonts w:eastAsia="Calibri"/>
+                <w:b/>
+                <w:bCs/>
+              </w:rPr>
+              <w:t xml:space="preserve"> </w:t>
+            </w:r>
           </w:p>
         </w:tc>
         <w:tc>
@@ -1888,32 +1853,50 @@
                 <w:sz w:val="22"/>
                 <w:szCs w:val="22"/>
               </w:rPr>
-              <w:t xml:space="preserve">You have submitted evidence of learning station on a Bandit problem on OverTheWire. </w:t>
-            </w:r>
-          </w:p>
-          <w:p>
-            <w:pPr>
+              <w:t xml:space="preserve">You have submitted evidence of learning station on a Bandit problem on </w:t>
+            </w:r>
+            <w:proofErr w:type="spellStart"/>
+            <w:r>
               <w:rPr>
                 <w:rFonts w:eastAsia="Calibri"/>
                 <w:sz w:val="22"/>
                 <w:szCs w:val="22"/>
               </w:rPr>
-            </w:pPr>
-          </w:p>
-          <w:p>
-            <w:pPr>
+              <w:t>OverTheWire</w:t>
+            </w:r>
+            <w:proofErr w:type="spellEnd"/>
+            <w:r>
               <w:rPr>
                 <w:rFonts w:eastAsia="Calibri"/>
                 <w:sz w:val="22"/>
                 <w:szCs w:val="22"/>
               </w:rPr>
-            </w:pPr>
-            <w:r>
+              <w:t xml:space="preserve">. </w:t>
+            </w:r>
+          </w:p>
+          <w:p>
+            <w:pPr>
               <w:rPr>
                 <w:rFonts w:eastAsia="Calibri"/>
                 <w:sz w:val="22"/>
                 <w:szCs w:val="22"/>
               </w:rPr>
+            </w:pPr>
+          </w:p>
+          <w:p>
+            <w:pPr>
+              <w:rPr>
+                <w:rFonts w:eastAsia="Calibri"/>
+                <w:sz w:val="22"/>
+                <w:szCs w:val="22"/>
+              </w:rPr>
+            </w:pPr>
+            <w:r>
+              <w:rPr>
+                <w:rFonts w:eastAsia="Calibri"/>
+                <w:sz w:val="22"/>
+                <w:szCs w:val="22"/>
+              </w:rPr>
               <w:t xml:space="preserve">The evidence highlights your ability to communicate and explain to people with a growing understanding of technology. </w:t>
             </w:r>
           </w:p>
@@ -1940,6 +1923,32 @@
                 <w:sz w:val="22"/>
                 <w:szCs w:val="22"/>
               </w:rPr>
+              <w:t xml:space="preserve">Additionally, it brings forth your growing understanding of the technology required to build this material. </w:t>
+            </w:r>
+          </w:p>
+          <w:p>
+            <w:pPr>
+              <w:rPr>
+                <w:rFonts w:eastAsia="Calibri"/>
+                <w:sz w:val="22"/>
+                <w:szCs w:val="22"/>
+              </w:rPr>
+            </w:pPr>
+          </w:p>
+          <w:p>
+            <w:pPr>
+              <w:rPr>
+                <w:rFonts w:eastAsia="Calibri"/>
+                <w:sz w:val="22"/>
+                <w:szCs w:val="22"/>
+              </w:rPr>
+            </w:pPr>
+            <w:r>
+              <w:rPr>
+                <w:rFonts w:eastAsia="Calibri"/>
+                <w:sz w:val="22"/>
+                <w:szCs w:val="22"/>
+              </w:rPr>
               <w:t xml:space="preserve">The written material highlights your understanding of the underlying technology. </w:t>
             </w:r>
           </w:p>
@@ -1966,7 +1975,15 @@
                 <w:sz w:val="22"/>
                 <w:szCs w:val="22"/>
               </w:rPr>
-              <w:t>Each of your questions will be marked against the following aspects of your ability to:</w:t>
+              <w:t>Your Learning Station</w:t>
+            </w:r>
+            <w:r>
+              <w:rPr>
+                <w:rFonts w:eastAsia="Calibri"/>
+                <w:sz w:val="22"/>
+                <w:szCs w:val="22"/>
+              </w:rPr>
+              <w:t xml:space="preserve"> will be marked against the following aspects of your ability to:</w:t>
             </w:r>
           </w:p>
           <w:p>
@@ -2187,6 +2204,7 @@
                 <w:sz w:val="22"/>
                 <w:szCs w:val="22"/>
               </w:rPr>
+              <w:lastRenderedPageBreak/>
               <w:t>Note: the assessor may use their discretion to source other evidence from this assessment to judge the activity if required.</w:t>
             </w:r>
           </w:p>
@@ -2224,6 +2242,7 @@
                 <w:sz w:val="22"/>
                 <w:szCs w:val="22"/>
               </w:rPr>
+              <w:lastRenderedPageBreak/>
               <w:t>4</w:t>
             </w:r>
           </w:p>
@@ -2231,6 +2250,26 @@
             <w:pPr>
               <w:jc w:val="center"/>
               <w:rPr>
+                <w:rFonts w:eastAsia="Calibri"/>
+                <w:sz w:val="22"/>
+                <w:szCs w:val="22"/>
+              </w:rPr>
+            </w:pPr>
+          </w:p>
+          <w:p>
+            <w:pPr>
+              <w:jc w:val="center"/>
+              <w:rPr>
+                <w:rFonts w:eastAsia="Calibri"/>
+                <w:sz w:val="22"/>
+                <w:szCs w:val="22"/>
+              </w:rPr>
+            </w:pPr>
+          </w:p>
+          <w:p>
+            <w:pPr>
+              <w:jc w:val="center"/>
+              <w:rPr>
                 <w:sz w:val="22"/>
                 <w:szCs w:val="22"/>
               </w:rPr>
@@ -2276,6 +2315,24 @@
               </w:rPr>
               <w:t>__/4</w:t>
             </w:r>
+          </w:p>
+          <w:p>
+            <w:pPr>
+              <w:jc w:val="center"/>
+              <w:rPr>
+                <w:sz w:val="22"/>
+                <w:szCs w:val="22"/>
+              </w:rPr>
+            </w:pPr>
+          </w:p>
+          <w:p>
+            <w:pPr>
+              <w:jc w:val="center"/>
+              <w:rPr>
+                <w:sz w:val="22"/>
+                <w:szCs w:val="22"/>
+              </w:rPr>
+            </w:pPr>
             <w:r>
               <w:rPr>
                 <w:sz w:val="22"/>
@@ -2312,6 +2369,24 @@
               </w:rPr>
               <w:t>__/4</w:t>
             </w:r>
+          </w:p>
+          <w:p>
+            <w:pPr>
+              <w:jc w:val="center"/>
+              <w:rPr>
+                <w:sz w:val="22"/>
+                <w:szCs w:val="22"/>
+              </w:rPr>
+            </w:pPr>
+          </w:p>
+          <w:p>
+            <w:pPr>
+              <w:jc w:val="center"/>
+              <w:rPr>
+                <w:sz w:val="22"/>
+                <w:szCs w:val="22"/>
+              </w:rPr>
+            </w:pPr>
             <w:r>
               <w:rPr>
                 <w:sz w:val="22"/>
@@ -2352,7 +2427,64 @@
                 <w:sz w:val="22"/>
                 <w:szCs w:val="22"/>
               </w:rPr>
-              <w:t>-</w:t>
+              <w:t>A x1</w:t>
+            </w:r>
+          </w:p>
+          <w:p>
+            <w:pPr>
+              <w:jc w:val="center"/>
+              <w:rPr>
+                <w:sz w:val="22"/>
+                <w:szCs w:val="22"/>
+              </w:rPr>
+            </w:pPr>
+            <w:r>
+              <w:rPr>
+                <w:sz w:val="22"/>
+                <w:szCs w:val="22"/>
+              </w:rPr>
+              <w:t>T x1</w:t>
+            </w:r>
+          </w:p>
+          <w:p>
+            <w:pPr>
+              <w:jc w:val="center"/>
+              <w:rPr>
+                <w:sz w:val="22"/>
+                <w:szCs w:val="22"/>
+              </w:rPr>
+            </w:pPr>
+          </w:p>
+          <w:p>
+            <w:pPr>
+              <w:jc w:val="center"/>
+              <w:rPr>
+                <w:sz w:val="22"/>
+                <w:szCs w:val="22"/>
+              </w:rPr>
+            </w:pPr>
+            <w:r>
+              <w:rPr>
+                <w:sz w:val="22"/>
+                <w:szCs w:val="22"/>
+              </w:rPr>
+              <w:t>A x1</w:t>
+            </w:r>
+          </w:p>
+          <w:p>
+            <w:pPr>
+              <w:jc w:val="center"/>
+              <w:rPr>
+                <w:sz w:val="22"/>
+                <w:szCs w:val="22"/>
+              </w:rPr>
+            </w:pPr>
+            <w:r>
+              <w:rPr>
+                <w:sz w:val="22"/>
+                <w:szCs w:val="22"/>
+              </w:rPr>
+              <w:t>T x2</w:t>
             </w:r>
           </w:p>
         </w:tc>
@@ -2393,7 +2525,39 @@
                 <w:sz w:val="22"/>
                 <w:szCs w:val="22"/>
               </w:rPr>
-              <w:t xml:space="preserve"> 8</w:t>
+              <w:t xml:space="preserve"> </w:t>
+            </w:r>
+            <w:r>
+              <w:rPr>
+                <w:sz w:val="22"/>
+                <w:szCs w:val="22"/>
+              </w:rPr>
+              <w:t>4</w:t>
+            </w:r>
+          </w:p>
+          <w:p>
+            <w:pPr>
+              <w:jc w:val="center"/>
+              <w:rPr>
+                <w:sz w:val="22"/>
+                <w:szCs w:val="22"/>
+              </w:rPr>
+            </w:pPr>
+          </w:p>
+          <w:p>
+            <w:pPr>
+              <w:jc w:val="center"/>
+              <w:rPr>
+                <w:sz w:val="22"/>
+                <w:szCs w:val="22"/>
+              </w:rPr>
+            </w:pPr>
+            <w:r>
+              <w:rPr>
+                <w:sz w:val="22"/>
+                <w:szCs w:val="22"/>
+              </w:rPr>
+              <w:t>__/ 8</w:t>
             </w:r>
           </w:p>
         </w:tc>
@@ -2412,31 +2576,16 @@
               <w:bottom w:val="single" w:sz="8" w:space="0" w:color="000000"/>
               <w:right w:val="single" w:sz="8" w:space="0" w:color="000000"/>
             </w:tcBorders>
-            <w:tcMar>
-              <w:top w:w="100" w:type="dxa"/>
-              <w:left w:w="100" w:type="dxa"/>
-              <w:bottom w:w="100" w:type="dxa"/>
-              <w:right w:w="100" w:type="dxa"/>
-            </w:tcMar>
-          </w:tcPr>
-          <w:p>
-            <w:pPr>
-              <w:rPr>
-                <w:rFonts w:eastAsia="Calibri"/>
-                <w:b/>
-                <w:bCs/>
-              </w:rPr>
-            </w:pPr>
-            <w:r>
-              <w:rPr>
-                <w:rFonts w:eastAsia="Calibri"/>
-                <w:b/>
-                <w:bCs/>
-              </w:rPr>
-              <w:lastRenderedPageBreak/>
-              <w:t>Learning Station B</w:t>
-            </w:r>
-          </w:p>
+            <w:shd w:val="clear" w:color="auto" w:fill="B7B7B7"/>
+            <w:tcMar>
+              <w:top w:w="100" w:type="dxa"/>
+              <w:left w:w="100" w:type="dxa"/>
+              <w:bottom w:w="100" w:type="dxa"/>
+              <w:right w:w="100" w:type="dxa"/>
+            </w:tcMar>
+            <w:hideMark/>
+          </w:tcPr>
+          <w:p/>
         </w:tc>
         <w:tc>
           <w:tcPr>
@@ -2453,520 +2602,133 @@
               <w:bottom w:w="100" w:type="dxa"/>
               <w:right w:w="100" w:type="dxa"/>
             </w:tcMar>
-          </w:tcPr>
-          <w:p>
-            <w:pPr>
-              <w:rPr>
-                <w:rFonts w:eastAsia="Calibri"/>
-                <w:sz w:val="22"/>
-                <w:szCs w:val="22"/>
-              </w:rPr>
-            </w:pPr>
-            <w:r>
-              <w:rPr>
-                <w:rFonts w:eastAsia="Calibri"/>
-                <w:sz w:val="22"/>
-                <w:szCs w:val="22"/>
-              </w:rPr>
-              <w:t xml:space="preserve">You have submitted evidence of learning station on a Bandit problem on OverTheWire. </w:t>
-            </w:r>
-          </w:p>
-          <w:p>
-            <w:pPr>
-              <w:rPr>
-                <w:rFonts w:eastAsia="Calibri"/>
-                <w:sz w:val="22"/>
-                <w:szCs w:val="22"/>
-              </w:rPr>
-            </w:pPr>
-          </w:p>
-          <w:p>
-            <w:pPr>
-              <w:rPr>
-                <w:rFonts w:eastAsia="Calibri"/>
-                <w:sz w:val="22"/>
-                <w:szCs w:val="22"/>
-              </w:rPr>
-            </w:pPr>
-            <w:r>
-              <w:rPr>
-                <w:rFonts w:eastAsia="Calibri"/>
-                <w:sz w:val="22"/>
-                <w:szCs w:val="22"/>
-              </w:rPr>
-              <w:t xml:space="preserve">The evidence highlights your ability to communicate and explain to people with a growing understanding of technology. </w:t>
-            </w:r>
-          </w:p>
-          <w:p>
-            <w:pPr>
-              <w:rPr>
-                <w:rFonts w:eastAsia="Calibri"/>
-                <w:sz w:val="22"/>
-                <w:szCs w:val="22"/>
-              </w:rPr>
-            </w:pPr>
-          </w:p>
-          <w:p>
-            <w:pPr>
-              <w:rPr>
-                <w:rFonts w:eastAsia="Calibri"/>
-                <w:sz w:val="22"/>
-                <w:szCs w:val="22"/>
-              </w:rPr>
-            </w:pPr>
-            <w:r>
-              <w:rPr>
-                <w:rFonts w:eastAsia="Calibri"/>
-                <w:sz w:val="22"/>
-                <w:szCs w:val="22"/>
-              </w:rPr>
-              <w:t xml:space="preserve">The written material highlights your understanding of the underlying technology. </w:t>
-            </w:r>
-          </w:p>
-          <w:p>
-            <w:pPr>
-              <w:rPr>
-                <w:rFonts w:eastAsia="Calibri"/>
-                <w:sz w:val="22"/>
-                <w:szCs w:val="22"/>
-              </w:rPr>
-            </w:pPr>
-          </w:p>
-          <w:p>
-            <w:pPr>
-              <w:rPr>
-                <w:rFonts w:eastAsia="Calibri"/>
-                <w:sz w:val="22"/>
-                <w:szCs w:val="22"/>
-              </w:rPr>
-            </w:pPr>
-            <w:r>
-              <w:rPr>
-                <w:rFonts w:eastAsia="Calibri"/>
-                <w:sz w:val="22"/>
-                <w:szCs w:val="22"/>
-              </w:rPr>
-              <w:t>Each of your questions will be marked against the following aspects of your ability to:</w:t>
-            </w:r>
-          </w:p>
-          <w:p>
-            <w:pPr>
-              <w:pStyle w:val="ListParagraph"/>
-              <w:numPr>
-                <w:ilvl w:val="0"/>
-                <w:numId w:val="4"/>
-              </w:numPr>
-              <w:rPr>
-                <w:rFonts w:eastAsia="Calibri"/>
-                <w:sz w:val="22"/>
-                <w:szCs w:val="22"/>
-              </w:rPr>
-            </w:pPr>
-            <w:r>
-              <w:rPr>
-                <w:rFonts w:eastAsia="Calibri"/>
-                <w:sz w:val="22"/>
-                <w:szCs w:val="22"/>
-              </w:rPr>
-              <w:t>your understanding of technology concepts and principles and how it relates to projects</w:t>
-            </w:r>
-          </w:p>
-          <w:p>
-            <w:pPr>
-              <w:pStyle w:val="ListParagraph"/>
-              <w:numPr>
-                <w:ilvl w:val="0"/>
-                <w:numId w:val="4"/>
-              </w:numPr>
-              <w:rPr>
-                <w:rFonts w:eastAsia="Calibri"/>
-              </w:rPr>
-            </w:pPr>
-            <w:r>
-              <w:rPr>
-                <w:rFonts w:eastAsia="Calibri"/>
-                <w:sz w:val="22"/>
-                <w:szCs w:val="22"/>
-              </w:rPr>
-              <w:t>your ability to communicate ideas appropriately in the selected medium</w:t>
-            </w:r>
-          </w:p>
-          <w:p>
-            <w:pPr>
-              <w:rPr>
-                <w:rFonts w:eastAsia="Calibri"/>
-                <w:sz w:val="22"/>
-                <w:szCs w:val="22"/>
-              </w:rPr>
-            </w:pPr>
-          </w:p>
-          <w:p>
-            <w:pPr>
-              <w:rPr>
-                <w:rFonts w:eastAsia="Calibri"/>
-                <w:sz w:val="22"/>
-                <w:szCs w:val="22"/>
-              </w:rPr>
-            </w:pPr>
-            <w:r>
-              <w:rPr>
-                <w:rFonts w:eastAsia="Calibri"/>
-                <w:sz w:val="22"/>
-                <w:szCs w:val="22"/>
-              </w:rPr>
-              <w:t>Evidence for higher</w:t>
-            </w:r>
-            <w:r>
-              <w:rPr>
-                <w:rFonts w:eastAsia="Calibri"/>
-                <w:sz w:val="22"/>
-                <w:szCs w:val="22"/>
-              </w:rPr>
-              <w:t>-</w:t>
-            </w:r>
-            <w:r>
-              <w:rPr>
-                <w:rFonts w:eastAsia="Calibri"/>
-                <w:sz w:val="22"/>
-                <w:szCs w:val="22"/>
-              </w:rPr>
-              <w:t>order learning may include:</w:t>
-            </w:r>
-          </w:p>
-          <w:p>
-            <w:pPr>
-              <w:rPr>
-                <w:rFonts w:eastAsia="Calibri"/>
-                <w:sz w:val="22"/>
-                <w:szCs w:val="22"/>
-              </w:rPr>
-            </w:pPr>
-          </w:p>
-          <w:p>
-            <w:pPr>
-              <w:pStyle w:val="ListParagraph"/>
-              <w:numPr>
-                <w:ilvl w:val="0"/>
-                <w:numId w:val="4"/>
-              </w:numPr>
-              <w:rPr>
-                <w:rFonts w:eastAsia="Calibri"/>
-              </w:rPr>
-            </w:pPr>
-            <w:r>
-              <w:rPr>
-                <w:rFonts w:eastAsia="Calibri"/>
-                <w:b/>
-                <w:bCs/>
-              </w:rPr>
-              <w:t>Analysis</w:t>
-            </w:r>
-            <w:r>
-              <w:rPr>
-                <w:rFonts w:eastAsia="Calibri"/>
-              </w:rPr>
-              <w:t>: Your evidence shows a reasoned understanding of what you did and why. For example, you may have explained how you did X, Y, and Z, but you continue to explain why you did them the way you did.</w:t>
-            </w:r>
-          </w:p>
-          <w:p>
-            <w:pPr>
-              <w:pStyle w:val="ListParagraph"/>
-              <w:numPr>
-                <w:ilvl w:val="0"/>
-                <w:numId w:val="4"/>
-              </w:numPr>
-              <w:rPr>
-                <w:rFonts w:eastAsia="Calibri"/>
-              </w:rPr>
-            </w:pPr>
-            <w:r>
-              <w:rPr>
-                <w:rFonts w:eastAsia="Calibri"/>
-                <w:b/>
-                <w:bCs/>
-              </w:rPr>
-              <w:t>Evaluative</w:t>
-            </w:r>
-            <w:r>
-              <w:rPr>
-                <w:rFonts w:eastAsia="Calibri"/>
-              </w:rPr>
-              <w:t xml:space="preserve">: your evidence makes a judgement of something or between multiple things. This judgement may be the value of one thing over another or highlighting the </w:t>
-            </w:r>
-            <w:r>
-              <w:rPr>
-                <w:rFonts w:eastAsia="Calibri"/>
-              </w:rPr>
-              <w:t>significant</w:t>
-            </w:r>
-            <w:r>
-              <w:rPr>
-                <w:rFonts w:eastAsia="Calibri"/>
-              </w:rPr>
-              <w:t xml:space="preserve"> differences between two things.</w:t>
-            </w:r>
-          </w:p>
-          <w:p>
-            <w:pPr>
-              <w:pStyle w:val="ListParagraph"/>
-              <w:numPr>
-                <w:ilvl w:val="0"/>
-                <w:numId w:val="4"/>
-              </w:numPr>
-              <w:rPr>
+            <w:hideMark/>
+          </w:tcPr>
+          <w:p>
+            <w:pPr>
+              <w:rPr>
+                <w:b/>
+                <w:bCs/>
                 <w:color w:val="auto"/>
-                <w:kern w:val="0"/>
-              </w:rPr>
-            </w:pPr>
-            <w:r>
-              <w:rPr>
-                <w:rFonts w:eastAsia="Calibri"/>
-                <w:b/>
-                <w:bCs/>
-              </w:rPr>
-              <w:t>Transferal</w:t>
-            </w:r>
-            <w:r>
-              <w:rPr>
-                <w:rFonts w:eastAsia="Calibri"/>
-              </w:rPr>
-              <w:t>: your evidence highlights when you apply information, strategies, or skills that you have learnt to a new situation or context.</w:t>
-            </w:r>
-          </w:p>
-          <w:p>
-            <w:pPr>
-              <w:rPr>
+              </w:rPr>
+            </w:pPr>
+            <w:r>
+              <w:rPr>
+                <w:b/>
+                <w:bCs/>
+              </w:rPr>
+              <w:t>Submission Guidelines</w:t>
+            </w:r>
+          </w:p>
+        </w:tc>
+        <w:tc>
+          <w:tcPr>
+            <w:tcW w:w="1926" w:type="dxa"/>
+            <w:gridSpan w:val="2"/>
+            <w:tcBorders>
+              <w:top w:val="single" w:sz="8" w:space="0" w:color="000000"/>
+              <w:left w:val="single" w:sz="8" w:space="0" w:color="000000"/>
+              <w:bottom w:val="single" w:sz="8" w:space="0" w:color="000000"/>
+              <w:right w:val="single" w:sz="8" w:space="0" w:color="000000"/>
+            </w:tcBorders>
+            <w:shd w:val="clear" w:color="auto" w:fill="B7B7B7"/>
+          </w:tcPr>
+          <w:p>
+            <w:pPr>
+              <w:jc w:val="center"/>
+              <w:rPr>
+                <w:b/>
+                <w:bCs/>
+              </w:rPr>
+            </w:pPr>
+          </w:p>
+        </w:tc>
+        <w:tc>
+          <w:tcPr>
+            <w:tcW w:w="1642" w:type="dxa"/>
+            <w:gridSpan w:val="2"/>
+            <w:tcBorders>
+              <w:top w:val="single" w:sz="8" w:space="0" w:color="000000"/>
+              <w:left w:val="single" w:sz="8" w:space="0" w:color="000000"/>
+              <w:bottom w:val="single" w:sz="8" w:space="0" w:color="000000"/>
+              <w:right w:val="single" w:sz="8" w:space="0" w:color="000000"/>
+            </w:tcBorders>
+            <w:shd w:val="clear" w:color="auto" w:fill="B7B7B7"/>
+            <w:tcMar>
+              <w:top w:w="100" w:type="dxa"/>
+              <w:left w:w="100" w:type="dxa"/>
+              <w:bottom w:w="100" w:type="dxa"/>
+              <w:right w:w="100" w:type="dxa"/>
+            </w:tcMar>
+            <w:hideMark/>
+          </w:tcPr>
+          <w:p>
+            <w:pPr>
+              <w:jc w:val="center"/>
+              <w:rPr>
+                <w:b/>
+                <w:bCs/>
                 <w:color w:val="auto"/>
-                <w:kern w:val="0"/>
-                <w:sz w:val="22"/>
-                <w:szCs w:val="22"/>
-              </w:rPr>
-            </w:pPr>
-          </w:p>
-          <w:p>
-            <w:pPr>
-              <w:rPr>
-                <w:rFonts w:eastAsia="Calibri"/>
-                <w:b/>
-                <w:bCs/>
-                <w:sz w:val="22"/>
-                <w:szCs w:val="22"/>
-              </w:rPr>
-            </w:pPr>
-            <w:r>
-              <w:rPr>
+              </w:rPr>
+            </w:pPr>
+            <w:r>
+              <w:rPr>
+                <w:b/>
+                <w:bCs/>
+              </w:rPr>
+              <w:t>SUB TOTAL</w:t>
+            </w:r>
+          </w:p>
+        </w:tc>
+        <w:tc>
+          <w:tcPr>
+            <w:tcW w:w="1264" w:type="dxa"/>
+            <w:tcBorders>
+              <w:top w:val="single" w:sz="8" w:space="0" w:color="000000"/>
+              <w:left w:val="single" w:sz="8" w:space="0" w:color="000000"/>
+              <w:bottom w:val="single" w:sz="8" w:space="0" w:color="000000"/>
+              <w:right w:val="single" w:sz="8" w:space="0" w:color="000000"/>
+            </w:tcBorders>
+            <w:shd w:val="clear" w:color="auto" w:fill="B7B7B7"/>
+            <w:tcMar>
+              <w:top w:w="100" w:type="dxa"/>
+              <w:left w:w="100" w:type="dxa"/>
+              <w:bottom w:w="100" w:type="dxa"/>
+              <w:right w:w="100" w:type="dxa"/>
+            </w:tcMar>
+            <w:hideMark/>
+          </w:tcPr>
+          <w:p>
+            <w:pPr>
+              <w:jc w:val="center"/>
+              <w:rPr>
+                <w:b/>
+                <w:bCs/>
+              </w:rPr>
+            </w:pPr>
+            <w:r>
+              <w:rPr>
+                <w:b/>
+                <w:bCs/>
+              </w:rPr>
+              <w:t>A __/ 8</w:t>
+            </w:r>
+          </w:p>
+          <w:p>
+            <w:pPr>
+              <w:jc w:val="center"/>
+              <w:rPr>
+                <w:b/>
+                <w:bCs/>
                 <w:color w:val="auto"/>
-                <w:kern w:val="0"/>
-                <w:sz w:val="22"/>
-                <w:szCs w:val="22"/>
-              </w:rPr>
-              <w:t>Note: the assessor may use their discretion to source other evidence from this assessment to judge the activity if required.</w:t>
-            </w:r>
-          </w:p>
-        </w:tc>
-        <w:tc>
-          <w:tcPr>
-            <w:tcW w:w="794" w:type="dxa"/>
-            <w:tcBorders>
-              <w:top w:val="single" w:sz="8" w:space="0" w:color="000000"/>
-              <w:left w:val="single" w:sz="8" w:space="0" w:color="000000"/>
-              <w:bottom w:val="single" w:sz="8" w:space="0" w:color="000000"/>
-              <w:right w:val="single" w:sz="8" w:space="0" w:color="000000"/>
-            </w:tcBorders>
-            <w:tcMar>
-              <w:top w:w="100" w:type="dxa"/>
-              <w:left w:w="100" w:type="dxa"/>
-              <w:bottom w:w="100" w:type="dxa"/>
-              <w:right w:w="100" w:type="dxa"/>
-            </w:tcMar>
-            <w:vAlign w:val="center"/>
-          </w:tcPr>
-          <w:p>
-            <w:pPr>
-              <w:jc w:val="center"/>
-              <w:rPr>
-                <w:rFonts w:eastAsia="Calibri"/>
-                <w:sz w:val="22"/>
-                <w:szCs w:val="22"/>
-              </w:rPr>
-            </w:pPr>
-            <w:r>
-              <w:rPr>
-                <w:rFonts w:eastAsia="Calibri"/>
-                <w:sz w:val="22"/>
-                <w:szCs w:val="22"/>
-              </w:rPr>
-              <w:t>4</w:t>
-            </w:r>
-          </w:p>
-          <w:p>
-            <w:pPr>
-              <w:jc w:val="center"/>
-              <w:rPr>
-                <w:rFonts w:eastAsia="Calibri"/>
-                <w:sz w:val="22"/>
-                <w:szCs w:val="22"/>
-              </w:rPr>
-            </w:pPr>
-            <w:r>
-              <w:rPr>
-                <w:sz w:val="22"/>
-                <w:szCs w:val="22"/>
-              </w:rPr>
-              <w:t>4</w:t>
-            </w:r>
-          </w:p>
-        </w:tc>
-        <w:tc>
-          <w:tcPr>
-            <w:tcW w:w="1132" w:type="dxa"/>
-            <w:tcBorders>
-              <w:top w:val="single" w:sz="8" w:space="0" w:color="000000"/>
-              <w:left w:val="single" w:sz="8" w:space="0" w:color="000000"/>
-              <w:bottom w:val="single" w:sz="8" w:space="0" w:color="000000"/>
-              <w:right w:val="single" w:sz="8" w:space="0" w:color="000000"/>
-            </w:tcBorders>
-            <w:tcMar>
-              <w:top w:w="100" w:type="dxa"/>
-              <w:left w:w="100" w:type="dxa"/>
-              <w:bottom w:w="100" w:type="dxa"/>
-              <w:right w:w="100" w:type="dxa"/>
-            </w:tcMar>
-            <w:vAlign w:val="center"/>
-          </w:tcPr>
-          <w:p>
-            <w:pPr>
-              <w:jc w:val="center"/>
-              <w:rPr>
-                <w:sz w:val="22"/>
-                <w:szCs w:val="22"/>
-              </w:rPr>
-            </w:pPr>
-            <w:r>
-              <w:rPr>
-                <w:sz w:val="22"/>
-                <w:szCs w:val="22"/>
-              </w:rPr>
-              <w:t>__/4</w:t>
-            </w:r>
-            <w:r>
-              <w:rPr>
-                <w:sz w:val="22"/>
-                <w:szCs w:val="22"/>
-              </w:rPr>
-              <w:br/>
-              <w:t>__/4</w:t>
-            </w:r>
-          </w:p>
-        </w:tc>
-        <w:tc>
-          <w:tcPr>
-            <w:tcW w:w="808" w:type="dxa"/>
-            <w:tcBorders>
-              <w:top w:val="single" w:sz="8" w:space="0" w:color="000000"/>
-              <w:left w:val="single" w:sz="8" w:space="0" w:color="000000"/>
-              <w:bottom w:val="single" w:sz="8" w:space="0" w:color="000000"/>
-              <w:right w:val="single" w:sz="8" w:space="0" w:color="000000"/>
-            </w:tcBorders>
-            <w:vAlign w:val="center"/>
-          </w:tcPr>
-          <w:p>
-            <w:pPr>
-              <w:jc w:val="center"/>
-              <w:rPr>
-                <w:sz w:val="22"/>
-                <w:szCs w:val="22"/>
-              </w:rPr>
-            </w:pPr>
-            <w:r>
-              <w:rPr>
-                <w:sz w:val="22"/>
-                <w:szCs w:val="22"/>
-              </w:rPr>
-              <w:t>__/4</w:t>
-            </w:r>
-            <w:r>
-              <w:rPr>
-                <w:sz w:val="22"/>
-                <w:szCs w:val="22"/>
-              </w:rPr>
-              <w:br/>
-              <w:t>__/4</w:t>
-            </w:r>
-          </w:p>
-        </w:tc>
-        <w:tc>
-          <w:tcPr>
-            <w:tcW w:w="834" w:type="dxa"/>
-            <w:tcBorders>
-              <w:top w:val="single" w:sz="8" w:space="0" w:color="000000"/>
-              <w:left w:val="single" w:sz="8" w:space="0" w:color="000000"/>
-              <w:bottom w:val="single" w:sz="8" w:space="0" w:color="000000"/>
-              <w:right w:val="single" w:sz="8" w:space="0" w:color="000000"/>
-            </w:tcBorders>
-            <w:tcMar>
-              <w:top w:w="100" w:type="dxa"/>
-              <w:left w:w="100" w:type="dxa"/>
-              <w:bottom w:w="100" w:type="dxa"/>
-              <w:right w:w="100" w:type="dxa"/>
-            </w:tcMar>
-            <w:vAlign w:val="center"/>
-          </w:tcPr>
-          <w:p>
-            <w:pPr>
-              <w:jc w:val="center"/>
-              <w:rPr>
-                <w:sz w:val="22"/>
-                <w:szCs w:val="22"/>
-              </w:rPr>
-            </w:pPr>
-            <w:r>
-              <w:rPr>
-                <w:sz w:val="22"/>
-                <w:szCs w:val="22"/>
-              </w:rPr>
-              <w:t>-</w:t>
-            </w:r>
-          </w:p>
-        </w:tc>
-        <w:tc>
-          <w:tcPr>
-            <w:tcW w:w="1264" w:type="dxa"/>
-            <w:tcBorders>
-              <w:top w:val="single" w:sz="8" w:space="0" w:color="000000"/>
-              <w:left w:val="single" w:sz="8" w:space="0" w:color="000000"/>
-              <w:bottom w:val="single" w:sz="8" w:space="0" w:color="000000"/>
-              <w:right w:val="single" w:sz="8" w:space="0" w:color="000000"/>
-            </w:tcBorders>
-            <w:tcMar>
-              <w:top w:w="100" w:type="dxa"/>
-              <w:left w:w="100" w:type="dxa"/>
-              <w:bottom w:w="100" w:type="dxa"/>
-              <w:right w:w="100" w:type="dxa"/>
-            </w:tcMar>
-            <w:vAlign w:val="center"/>
-          </w:tcPr>
-          <w:p>
-            <w:pPr>
-              <w:jc w:val="center"/>
-              <w:rPr>
-                <w:sz w:val="22"/>
-                <w:szCs w:val="22"/>
-              </w:rPr>
-            </w:pPr>
-            <w:r>
-              <w:rPr>
-                <w:sz w:val="22"/>
-                <w:szCs w:val="22"/>
-              </w:rPr>
-              <w:t>__/</w:t>
-            </w:r>
-            <w:r>
-              <w:rPr>
-                <w:sz w:val="22"/>
-                <w:szCs w:val="22"/>
-              </w:rPr>
-              <w:t xml:space="preserve"> 8</w:t>
+              </w:rPr>
+            </w:pPr>
+            <w:r>
+              <w:rPr>
+                <w:b/>
+                <w:bCs/>
+              </w:rPr>
+              <w:t>T__/12</w:t>
             </w:r>
           </w:p>
         </w:tc>
@@ -2991,22 +2753,22 @@
               <w:bottom w:w="100" w:type="dxa"/>
               <w:right w:w="100" w:type="dxa"/>
             </w:tcMar>
-          </w:tcPr>
-          <w:p>
-            <w:pPr>
-              <w:rPr>
-                <w:rFonts w:eastAsia="Calibri"/>
-                <w:b/>
-                <w:bCs/>
-              </w:rPr>
-            </w:pPr>
-            <w:r>
-              <w:rPr>
-                <w:rFonts w:eastAsia="Calibri"/>
-                <w:b/>
-                <w:bCs/>
-              </w:rPr>
-              <w:t xml:space="preserve">Learning Station C </w:t>
+            <w:hideMark/>
+          </w:tcPr>
+          <w:p>
+            <w:pPr>
+              <w:rPr>
+                <w:b/>
+                <w:bCs/>
+                <w:color w:val="auto"/>
+              </w:rPr>
+            </w:pPr>
+            <w:r>
+              <w:rPr>
+                <w:b/>
+                <w:bCs/>
+              </w:rPr>
+              <w:t>Quality of Submission</w:t>
             </w:r>
           </w:p>
         </w:tc>
@@ -3025,522 +2787,185 @@
               <w:bottom w:w="100" w:type="dxa"/>
               <w:right w:w="100" w:type="dxa"/>
             </w:tcMar>
-          </w:tcPr>
-          <w:p>
-            <w:pPr>
-              <w:rPr>
-                <w:rFonts w:eastAsia="Calibri"/>
-                <w:sz w:val="22"/>
-                <w:szCs w:val="22"/>
-              </w:rPr>
-            </w:pPr>
-            <w:r>
-              <w:rPr>
-                <w:rFonts w:eastAsia="Calibri"/>
-                <w:sz w:val="22"/>
-                <w:szCs w:val="22"/>
-              </w:rPr>
-              <w:t xml:space="preserve">You have submitted evidence of learning station on a Bandit problem on OverTheWire. </w:t>
-            </w:r>
-          </w:p>
-          <w:p>
-            <w:pPr>
-              <w:rPr>
-                <w:rFonts w:eastAsia="Calibri"/>
-                <w:sz w:val="22"/>
-                <w:szCs w:val="22"/>
-              </w:rPr>
-            </w:pPr>
-          </w:p>
-          <w:p>
-            <w:pPr>
-              <w:rPr>
-                <w:rFonts w:eastAsia="Calibri"/>
-                <w:sz w:val="22"/>
-                <w:szCs w:val="22"/>
-              </w:rPr>
-            </w:pPr>
-            <w:r>
-              <w:rPr>
-                <w:rFonts w:eastAsia="Calibri"/>
-                <w:sz w:val="22"/>
-                <w:szCs w:val="22"/>
-              </w:rPr>
-              <w:t xml:space="preserve">The evidence highlights your ability to communicate and explain to people with a growing understanding of technology. </w:t>
-            </w:r>
-          </w:p>
-          <w:p>
-            <w:pPr>
-              <w:rPr>
-                <w:rFonts w:eastAsia="Calibri"/>
-                <w:sz w:val="22"/>
-                <w:szCs w:val="22"/>
-              </w:rPr>
-            </w:pPr>
-          </w:p>
-          <w:p>
-            <w:pPr>
-              <w:rPr>
-                <w:rFonts w:eastAsia="Calibri"/>
-                <w:sz w:val="22"/>
-                <w:szCs w:val="22"/>
-              </w:rPr>
-            </w:pPr>
-            <w:r>
-              <w:rPr>
-                <w:rFonts w:eastAsia="Calibri"/>
-                <w:sz w:val="22"/>
-                <w:szCs w:val="22"/>
-              </w:rPr>
-              <w:lastRenderedPageBreak/>
-              <w:t xml:space="preserve">The written material highlights your understanding of the underlying technology. </w:t>
-            </w:r>
-          </w:p>
-          <w:p>
-            <w:pPr>
-              <w:rPr>
-                <w:rFonts w:eastAsia="Calibri"/>
-                <w:sz w:val="22"/>
-                <w:szCs w:val="22"/>
-              </w:rPr>
-            </w:pPr>
-          </w:p>
-          <w:p>
-            <w:pPr>
-              <w:rPr>
-                <w:rFonts w:eastAsia="Calibri"/>
-                <w:sz w:val="22"/>
-                <w:szCs w:val="22"/>
-              </w:rPr>
-            </w:pPr>
-            <w:r>
-              <w:rPr>
-                <w:rFonts w:eastAsia="Calibri"/>
-                <w:sz w:val="22"/>
-                <w:szCs w:val="22"/>
-              </w:rPr>
-              <w:t>Each of your questions will be marked against the following aspects of your ability to:</w:t>
-            </w:r>
-          </w:p>
-          <w:p>
-            <w:pPr>
-              <w:pStyle w:val="ListParagraph"/>
-              <w:numPr>
-                <w:ilvl w:val="0"/>
-                <w:numId w:val="4"/>
-              </w:numPr>
-              <w:rPr>
-                <w:rFonts w:eastAsia="Calibri"/>
-                <w:sz w:val="22"/>
-                <w:szCs w:val="22"/>
-              </w:rPr>
-            </w:pPr>
-            <w:r>
-              <w:rPr>
-                <w:rFonts w:eastAsia="Calibri"/>
-                <w:sz w:val="22"/>
-                <w:szCs w:val="22"/>
-              </w:rPr>
-              <w:t>your understanding of technology concepts and principles and how it relates to projects</w:t>
-            </w:r>
-          </w:p>
-          <w:p>
-            <w:pPr>
-              <w:pStyle w:val="ListParagraph"/>
-              <w:numPr>
-                <w:ilvl w:val="0"/>
-                <w:numId w:val="4"/>
-              </w:numPr>
-              <w:rPr>
-                <w:rFonts w:eastAsia="Calibri"/>
-              </w:rPr>
-            </w:pPr>
-            <w:r>
-              <w:rPr>
-                <w:rFonts w:eastAsia="Calibri"/>
-                <w:sz w:val="22"/>
-                <w:szCs w:val="22"/>
-              </w:rPr>
-              <w:t>your ability to communicate ideas appropriately in the selected medium</w:t>
-            </w:r>
-          </w:p>
-          <w:p>
-            <w:pPr>
-              <w:rPr>
-                <w:rFonts w:eastAsia="Calibri"/>
-                <w:sz w:val="22"/>
-                <w:szCs w:val="22"/>
-              </w:rPr>
-            </w:pPr>
-          </w:p>
-          <w:p>
-            <w:pPr>
-              <w:rPr>
-                <w:rFonts w:eastAsia="Calibri"/>
-                <w:sz w:val="22"/>
-                <w:szCs w:val="22"/>
-              </w:rPr>
-            </w:pPr>
-            <w:r>
-              <w:rPr>
-                <w:rFonts w:eastAsia="Calibri"/>
-                <w:sz w:val="22"/>
-                <w:szCs w:val="22"/>
-              </w:rPr>
-              <w:t>Evidence for higher</w:t>
-            </w:r>
-            <w:r>
-              <w:rPr>
-                <w:rFonts w:eastAsia="Calibri"/>
-                <w:sz w:val="22"/>
-                <w:szCs w:val="22"/>
-              </w:rPr>
-              <w:t>-</w:t>
-            </w:r>
-            <w:r>
-              <w:rPr>
-                <w:rFonts w:eastAsia="Calibri"/>
-                <w:sz w:val="22"/>
-                <w:szCs w:val="22"/>
-              </w:rPr>
-              <w:t>order learning may include:</w:t>
-            </w:r>
-          </w:p>
-          <w:p>
-            <w:pPr>
-              <w:rPr>
-                <w:rFonts w:eastAsia="Calibri"/>
-                <w:sz w:val="22"/>
-                <w:szCs w:val="22"/>
-              </w:rPr>
-            </w:pPr>
-          </w:p>
-          <w:p>
-            <w:pPr>
-              <w:pStyle w:val="ListParagraph"/>
-              <w:numPr>
-                <w:ilvl w:val="0"/>
-                <w:numId w:val="4"/>
-              </w:numPr>
-              <w:rPr>
-                <w:rFonts w:eastAsia="Calibri"/>
-              </w:rPr>
-            </w:pPr>
-            <w:r>
-              <w:rPr>
-                <w:rFonts w:eastAsia="Calibri"/>
-                <w:b/>
-                <w:bCs/>
-              </w:rPr>
-              <w:t>Analysis</w:t>
-            </w:r>
-            <w:r>
-              <w:rPr>
-                <w:rFonts w:eastAsia="Calibri"/>
-              </w:rPr>
-              <w:t>: Your evidence shows a reasoned understanding of what you did and why. For example, you may have explained how you did X, Y, and Z, but you continue to explain why you did them the way you did.</w:t>
-            </w:r>
-          </w:p>
-          <w:p>
-            <w:pPr>
-              <w:pStyle w:val="ListParagraph"/>
-              <w:numPr>
-                <w:ilvl w:val="0"/>
-                <w:numId w:val="4"/>
-              </w:numPr>
-              <w:rPr>
-                <w:rFonts w:eastAsia="Calibri"/>
-              </w:rPr>
-            </w:pPr>
-            <w:r>
-              <w:rPr>
-                <w:rFonts w:eastAsia="Calibri"/>
-                <w:b/>
-                <w:bCs/>
-              </w:rPr>
-              <w:t>Evaluative</w:t>
-            </w:r>
-            <w:r>
-              <w:rPr>
-                <w:rFonts w:eastAsia="Calibri"/>
-              </w:rPr>
-              <w:t xml:space="preserve">: your evidence makes a judgement of something or between multiple things. This judgement may be the value of one thing over another or highlighting the </w:t>
-            </w:r>
-            <w:r>
-              <w:rPr>
-                <w:rFonts w:eastAsia="Calibri"/>
-              </w:rPr>
-              <w:t>significant</w:t>
-            </w:r>
-            <w:r>
-              <w:rPr>
-                <w:rFonts w:eastAsia="Calibri"/>
-              </w:rPr>
-              <w:t xml:space="preserve"> differences between two things.</w:t>
-            </w:r>
-          </w:p>
-          <w:p>
-            <w:pPr>
-              <w:pStyle w:val="ListParagraph"/>
-              <w:numPr>
-                <w:ilvl w:val="0"/>
-                <w:numId w:val="4"/>
-              </w:numPr>
+            <w:hideMark/>
+          </w:tcPr>
+          <w:p>
+            <w:pPr>
+              <w:rPr>
+                <w:color w:val="auto"/>
+              </w:rPr>
+            </w:pPr>
+            <w:r>
+              <w:rPr>
+                <w:b/>
+                <w:bCs/>
+              </w:rPr>
+              <w:t>Assessment submission is ordered</w:t>
+            </w:r>
+            <w:r>
+              <w:t xml:space="preserve"> and has a definite pattern to its construction. </w:t>
+            </w:r>
+            <w:r>
+              <w:rPr>
+                <w:b/>
+                <w:bCs/>
+              </w:rPr>
+              <w:t>The reader is not confused a</w:t>
+            </w:r>
+            <w:r>
+              <w:rPr>
+                <w:b/>
+                <w:bCs/>
+              </w:rPr>
+              <w:t>bout the content in any given section and can follow the submission flow</w:t>
+            </w:r>
+            <w:r>
+              <w:t xml:space="preserve"> easily. </w:t>
+            </w:r>
+          </w:p>
+        </w:tc>
+        <w:tc>
+          <w:tcPr>
+            <w:tcW w:w="794" w:type="dxa"/>
+            <w:tcBorders>
+              <w:top w:val="single" w:sz="8" w:space="0" w:color="000000"/>
+              <w:left w:val="single" w:sz="8" w:space="0" w:color="000000"/>
+              <w:bottom w:val="single" w:sz="8" w:space="0" w:color="000000"/>
+              <w:right w:val="single" w:sz="8" w:space="0" w:color="000000"/>
+            </w:tcBorders>
+            <w:tcMar>
+              <w:top w:w="100" w:type="dxa"/>
+              <w:left w:w="100" w:type="dxa"/>
+              <w:bottom w:w="100" w:type="dxa"/>
+              <w:right w:w="100" w:type="dxa"/>
+            </w:tcMar>
+            <w:vAlign w:val="center"/>
+            <w:hideMark/>
+          </w:tcPr>
+          <w:p>
+            <w:pPr>
+              <w:jc w:val="center"/>
+              <w:rPr>
+                <w:color w:val="auto"/>
+              </w:rPr>
+            </w:pPr>
+            <w:r>
+              <w:t>4</w:t>
+            </w:r>
+          </w:p>
+        </w:tc>
+        <w:tc>
+          <w:tcPr>
+            <w:tcW w:w="1132" w:type="dxa"/>
+            <w:tcBorders>
+              <w:top w:val="single" w:sz="8" w:space="0" w:color="000000"/>
+              <w:left w:val="single" w:sz="8" w:space="0" w:color="000000"/>
+              <w:bottom w:val="single" w:sz="8" w:space="0" w:color="000000"/>
+              <w:right w:val="single" w:sz="8" w:space="0" w:color="000000"/>
+            </w:tcBorders>
+            <w:tcMar>
+              <w:top w:w="100" w:type="dxa"/>
+              <w:left w:w="100" w:type="dxa"/>
+              <w:bottom w:w="100" w:type="dxa"/>
+              <w:right w:w="100" w:type="dxa"/>
+            </w:tcMar>
+            <w:vAlign w:val="center"/>
+            <w:hideMark/>
+          </w:tcPr>
+          <w:p>
+            <w:pPr>
+              <w:jc w:val="center"/>
               <w:rPr>
                 <w:color w:val="auto"/>
                 <w:kern w:val="0"/>
               </w:rPr>
             </w:pPr>
             <w:r>
-              <w:rPr>
-                <w:rFonts w:eastAsia="Calibri"/>
-                <w:b/>
-                <w:bCs/>
-              </w:rPr>
-              <w:t>Transferal</w:t>
-            </w:r>
-            <w:r>
-              <w:rPr>
-                <w:rFonts w:eastAsia="Calibri"/>
-              </w:rPr>
-              <w:t>: your evidence highlights when you apply information, strategies, or skills that you have learnt to a new situation or context.</w:t>
-            </w:r>
-          </w:p>
-          <w:p>
-            <w:pPr>
+              <w:t>__/4</w:t>
+            </w:r>
+          </w:p>
+        </w:tc>
+        <w:tc>
+          <w:tcPr>
+            <w:tcW w:w="808" w:type="dxa"/>
+            <w:tcBorders>
+              <w:top w:val="single" w:sz="8" w:space="0" w:color="000000"/>
+              <w:left w:val="single" w:sz="8" w:space="0" w:color="000000"/>
+              <w:bottom w:val="single" w:sz="8" w:space="0" w:color="000000"/>
+              <w:right w:val="single" w:sz="8" w:space="0" w:color="000000"/>
+            </w:tcBorders>
+            <w:vAlign w:val="center"/>
+          </w:tcPr>
+          <w:p>
+            <w:pPr>
+              <w:jc w:val="center"/>
               <w:rPr>
                 <w:color w:val="auto"/>
                 <w:kern w:val="0"/>
-                <w:sz w:val="22"/>
-                <w:szCs w:val="22"/>
-              </w:rPr>
-            </w:pPr>
-          </w:p>
-          <w:p>
-            <w:pPr>
-              <w:rPr>
-                <w:rFonts w:eastAsia="Calibri"/>
-                <w:b/>
-                <w:bCs/>
-                <w:sz w:val="22"/>
-                <w:szCs w:val="22"/>
-              </w:rPr>
-            </w:pPr>
-            <w:r>
+              </w:rPr>
+            </w:pPr>
+            <w:r>
+              <w:t>__/4</w:t>
+            </w:r>
+          </w:p>
+        </w:tc>
+        <w:tc>
+          <w:tcPr>
+            <w:tcW w:w="834" w:type="dxa"/>
+            <w:tcBorders>
+              <w:top w:val="single" w:sz="8" w:space="0" w:color="000000"/>
+              <w:left w:val="single" w:sz="8" w:space="0" w:color="000000"/>
+              <w:bottom w:val="single" w:sz="8" w:space="0" w:color="000000"/>
+              <w:right w:val="single" w:sz="8" w:space="0" w:color="000000"/>
+            </w:tcBorders>
+            <w:tcMar>
+              <w:top w:w="100" w:type="dxa"/>
+              <w:left w:w="100" w:type="dxa"/>
+              <w:bottom w:w="100" w:type="dxa"/>
+              <w:right w:w="100" w:type="dxa"/>
+            </w:tcMar>
+            <w:vAlign w:val="center"/>
+            <w:hideMark/>
+          </w:tcPr>
+          <w:p>
+            <w:pPr>
+              <w:jc w:val="center"/>
+            </w:pPr>
+            <w:r>
+              <w:t>X1</w:t>
+            </w:r>
+          </w:p>
+        </w:tc>
+        <w:tc>
+          <w:tcPr>
+            <w:tcW w:w="1264" w:type="dxa"/>
+            <w:tcBorders>
+              <w:top w:val="single" w:sz="8" w:space="0" w:color="000000"/>
+              <w:left w:val="single" w:sz="8" w:space="0" w:color="000000"/>
+              <w:bottom w:val="single" w:sz="8" w:space="0" w:color="000000"/>
+              <w:right w:val="single" w:sz="8" w:space="0" w:color="000000"/>
+            </w:tcBorders>
+            <w:tcMar>
+              <w:top w:w="100" w:type="dxa"/>
+              <w:left w:w="100" w:type="dxa"/>
+              <w:bottom w:w="100" w:type="dxa"/>
+              <w:right w:w="100" w:type="dxa"/>
+            </w:tcMar>
+            <w:vAlign w:val="center"/>
+            <w:hideMark/>
+          </w:tcPr>
+          <w:p>
+            <w:pPr>
+              <w:jc w:val="center"/>
               <w:rPr>
                 <w:color w:val="auto"/>
-                <w:kern w:val="0"/>
-                <w:sz w:val="22"/>
-                <w:szCs w:val="22"/>
-              </w:rPr>
-              <w:t>Note: the assessor may use their discretion to source other evidence from this assessment to judge the activity if required.</w:t>
-            </w:r>
-          </w:p>
-        </w:tc>
-        <w:tc>
-          <w:tcPr>
-            <w:tcW w:w="794" w:type="dxa"/>
-            <w:tcBorders>
-              <w:top w:val="single" w:sz="8" w:space="0" w:color="000000"/>
-              <w:left w:val="single" w:sz="8" w:space="0" w:color="000000"/>
-              <w:bottom w:val="single" w:sz="8" w:space="0" w:color="000000"/>
-              <w:right w:val="single" w:sz="8" w:space="0" w:color="000000"/>
-            </w:tcBorders>
-            <w:tcMar>
-              <w:top w:w="100" w:type="dxa"/>
-              <w:left w:w="100" w:type="dxa"/>
-              <w:bottom w:w="100" w:type="dxa"/>
-              <w:right w:w="100" w:type="dxa"/>
-            </w:tcMar>
-            <w:vAlign w:val="center"/>
-          </w:tcPr>
-          <w:p>
-            <w:pPr>
-              <w:jc w:val="center"/>
-              <w:rPr>
-                <w:rFonts w:eastAsia="Calibri"/>
-                <w:sz w:val="22"/>
-                <w:szCs w:val="22"/>
-              </w:rPr>
-            </w:pPr>
-            <w:r>
-              <w:rPr>
-                <w:rFonts w:eastAsia="Calibri"/>
-                <w:sz w:val="22"/>
-                <w:szCs w:val="22"/>
-              </w:rPr>
-              <w:lastRenderedPageBreak/>
+              </w:rPr>
+            </w:pPr>
+            <w:r>
+              <w:t xml:space="preserve">__ / </w:t>
+            </w:r>
+            <w:r>
               <w:t>4</w:t>
-            </w:r>
-          </w:p>
-          <w:p>
-            <w:pPr>
-              <w:jc w:val="center"/>
-              <w:rPr>
-                <w:rFonts w:eastAsia="Calibri"/>
-                <w:sz w:val="22"/>
-                <w:szCs w:val="22"/>
-              </w:rPr>
-            </w:pPr>
-            <w:r>
-              <w:rPr>
-                <w:sz w:val="22"/>
-                <w:szCs w:val="22"/>
-              </w:rPr>
-              <w:t>4</w:t>
-            </w:r>
-          </w:p>
-        </w:tc>
-        <w:tc>
-          <w:tcPr>
-            <w:tcW w:w="1132" w:type="dxa"/>
-            <w:tcBorders>
-              <w:top w:val="single" w:sz="8" w:space="0" w:color="000000"/>
-              <w:left w:val="single" w:sz="8" w:space="0" w:color="000000"/>
-              <w:bottom w:val="single" w:sz="8" w:space="0" w:color="000000"/>
-              <w:right w:val="single" w:sz="8" w:space="0" w:color="000000"/>
-            </w:tcBorders>
-            <w:tcMar>
-              <w:top w:w="100" w:type="dxa"/>
-              <w:left w:w="100" w:type="dxa"/>
-              <w:bottom w:w="100" w:type="dxa"/>
-              <w:right w:w="100" w:type="dxa"/>
-            </w:tcMar>
-            <w:vAlign w:val="center"/>
-          </w:tcPr>
-          <w:p>
-            <w:pPr>
-              <w:jc w:val="center"/>
-              <w:rPr>
-                <w:sz w:val="22"/>
-                <w:szCs w:val="22"/>
-              </w:rPr>
-            </w:pPr>
-            <w:r>
-              <w:rPr>
-                <w:sz w:val="22"/>
-                <w:szCs w:val="22"/>
-              </w:rPr>
-              <w:t>__/4</w:t>
-            </w:r>
-            <w:r>
-              <w:rPr>
-                <w:sz w:val="22"/>
-                <w:szCs w:val="22"/>
-              </w:rPr>
-              <w:br/>
-              <w:t>__/4</w:t>
-            </w:r>
-          </w:p>
-        </w:tc>
-        <w:tc>
-          <w:tcPr>
-            <w:tcW w:w="808" w:type="dxa"/>
-            <w:tcBorders>
-              <w:top w:val="single" w:sz="8" w:space="0" w:color="000000"/>
-              <w:left w:val="single" w:sz="8" w:space="0" w:color="000000"/>
-              <w:bottom w:val="single" w:sz="8" w:space="0" w:color="000000"/>
-              <w:right w:val="single" w:sz="8" w:space="0" w:color="000000"/>
-            </w:tcBorders>
-            <w:vAlign w:val="center"/>
-          </w:tcPr>
-          <w:p>
-            <w:pPr>
-              <w:jc w:val="center"/>
-              <w:rPr>
-                <w:sz w:val="22"/>
-                <w:szCs w:val="22"/>
-              </w:rPr>
-            </w:pPr>
-            <w:r>
-              <w:rPr>
-                <w:sz w:val="22"/>
-                <w:szCs w:val="22"/>
-              </w:rPr>
-              <w:t>__/4</w:t>
-            </w:r>
-            <w:r>
-              <w:rPr>
-                <w:sz w:val="22"/>
-                <w:szCs w:val="22"/>
-              </w:rPr>
-              <w:br/>
-              <w:t>__/4</w:t>
-            </w:r>
-          </w:p>
-        </w:tc>
-        <w:tc>
-          <w:tcPr>
-            <w:tcW w:w="834" w:type="dxa"/>
-            <w:tcBorders>
-              <w:top w:val="single" w:sz="8" w:space="0" w:color="000000"/>
-              <w:left w:val="single" w:sz="8" w:space="0" w:color="000000"/>
-              <w:bottom w:val="single" w:sz="8" w:space="0" w:color="000000"/>
-              <w:right w:val="single" w:sz="8" w:space="0" w:color="000000"/>
-            </w:tcBorders>
-            <w:tcMar>
-              <w:top w:w="100" w:type="dxa"/>
-              <w:left w:w="100" w:type="dxa"/>
-              <w:bottom w:w="100" w:type="dxa"/>
-              <w:right w:w="100" w:type="dxa"/>
-            </w:tcMar>
-            <w:vAlign w:val="center"/>
-          </w:tcPr>
-          <w:p>
-            <w:pPr>
-              <w:jc w:val="center"/>
-              <w:rPr>
-                <w:sz w:val="22"/>
-                <w:szCs w:val="22"/>
-              </w:rPr>
-            </w:pPr>
-            <w:r>
-              <w:rPr>
-                <w:sz w:val="22"/>
-                <w:szCs w:val="22"/>
-              </w:rPr>
-              <w:t>-</w:t>
-            </w:r>
-          </w:p>
-        </w:tc>
-        <w:tc>
-          <w:tcPr>
-            <w:tcW w:w="1264" w:type="dxa"/>
-            <w:tcBorders>
-              <w:top w:val="single" w:sz="8" w:space="0" w:color="000000"/>
-              <w:left w:val="single" w:sz="8" w:space="0" w:color="000000"/>
-              <w:bottom w:val="single" w:sz="8" w:space="0" w:color="000000"/>
-              <w:right w:val="single" w:sz="8" w:space="0" w:color="000000"/>
-            </w:tcBorders>
-            <w:tcMar>
-              <w:top w:w="100" w:type="dxa"/>
-              <w:left w:w="100" w:type="dxa"/>
-              <w:bottom w:w="100" w:type="dxa"/>
-              <w:right w:w="100" w:type="dxa"/>
-            </w:tcMar>
-            <w:vAlign w:val="center"/>
-          </w:tcPr>
-          <w:p>
-            <w:pPr>
-              <w:jc w:val="center"/>
-              <w:rPr>
-                <w:sz w:val="22"/>
-                <w:szCs w:val="22"/>
-              </w:rPr>
-            </w:pPr>
-            <w:r>
-              <w:rPr>
-                <w:sz w:val="22"/>
-                <w:szCs w:val="22"/>
-              </w:rPr>
-              <w:t>__/</w:t>
-            </w:r>
-            <w:r>
-              <w:rPr>
-                <w:sz w:val="22"/>
-                <w:szCs w:val="22"/>
-              </w:rPr>
-              <w:t xml:space="preserve"> 8</w:t>
             </w:r>
           </w:p>
         </w:tc>
@@ -3559,7 +2984,6 @@
               <w:bottom w:val="single" w:sz="8" w:space="0" w:color="000000"/>
               <w:right w:val="single" w:sz="8" w:space="0" w:color="000000"/>
             </w:tcBorders>
-            <w:shd w:val="clear" w:color="auto" w:fill="B7B7B7"/>
             <w:tcMar>
               <w:top w:w="100" w:type="dxa"/>
               <w:left w:w="100" w:type="dxa"/>
@@ -3568,7 +2992,22 @@
             </w:tcMar>
             <w:hideMark/>
           </w:tcPr>
-          <w:p/>
+          <w:p>
+            <w:pPr>
+              <w:rPr>
+                <w:b/>
+                <w:bCs/>
+                <w:color w:val="auto"/>
+              </w:rPr>
+            </w:pPr>
+            <w:r>
+              <w:rPr>
+                <w:b/>
+                <w:bCs/>
+              </w:rPr>
+              <w:t>Formatting</w:t>
+            </w:r>
+          </w:p>
         </w:tc>
         <w:tc>
           <w:tcPr>
@@ -3590,8 +3029,6 @@
           <w:p>
             <w:pPr>
               <w:rPr>
-                <w:b/>
-                <w:bCs/>
                 <w:color w:val="auto"/>
               </w:rPr>
             </w:pPr>
@@ -3600,66 +3037,157 @@
                 <w:b/>
                 <w:bCs/>
               </w:rPr>
-              <w:t>Submission Guidelines</w:t>
-            </w:r>
-          </w:p>
-        </w:tc>
-        <w:tc>
-          <w:tcPr>
-            <w:tcW w:w="1926" w:type="dxa"/>
-            <w:gridSpan w:val="2"/>
-            <w:tcBorders>
-              <w:top w:val="single" w:sz="8" w:space="0" w:color="000000"/>
-              <w:left w:val="single" w:sz="8" w:space="0" w:color="000000"/>
-              <w:bottom w:val="single" w:sz="8" w:space="0" w:color="000000"/>
-              <w:right w:val="single" w:sz="8" w:space="0" w:color="000000"/>
-            </w:tcBorders>
-            <w:shd w:val="clear" w:color="auto" w:fill="B7B7B7"/>
-          </w:tcPr>
-          <w:p>
-            <w:pPr>
-              <w:jc w:val="center"/>
-              <w:rPr>
-                <w:b/>
-                <w:bCs/>
-              </w:rPr>
-            </w:pPr>
-          </w:p>
-        </w:tc>
-        <w:tc>
-          <w:tcPr>
-            <w:tcW w:w="1642" w:type="dxa"/>
-            <w:gridSpan w:val="2"/>
-            <w:tcBorders>
-              <w:top w:val="single" w:sz="8" w:space="0" w:color="000000"/>
-              <w:left w:val="single" w:sz="8" w:space="0" w:color="000000"/>
-              <w:bottom w:val="single" w:sz="8" w:space="0" w:color="000000"/>
-              <w:right w:val="single" w:sz="8" w:space="0" w:color="000000"/>
-            </w:tcBorders>
-            <w:shd w:val="clear" w:color="auto" w:fill="B7B7B7"/>
-            <w:tcMar>
-              <w:top w:w="100" w:type="dxa"/>
-              <w:left w:w="100" w:type="dxa"/>
-              <w:bottom w:w="100" w:type="dxa"/>
-              <w:right w:w="100" w:type="dxa"/>
-            </w:tcMar>
+              <w:t>Students have</w:t>
+            </w:r>
+            <w:r>
+              <w:t xml:space="preserve"> </w:t>
+            </w:r>
+            <w:r>
+              <w:rPr>
+                <w:b/>
+                <w:bCs/>
+              </w:rPr>
+              <w:t>followed the formatting instructions</w:t>
+            </w:r>
+            <w:r>
+              <w:rPr>
+                <w:b/>
+                <w:bCs/>
+              </w:rPr>
+              <w:t>,</w:t>
+            </w:r>
+            <w:r>
+              <w:t xml:space="preserve"> including any provided templates and guides </w:t>
+            </w:r>
+            <w:r>
+              <w:rPr>
+                <w:b/>
+                <w:bCs/>
+              </w:rPr>
+              <w:t>or have created their own</w:t>
+            </w:r>
+            <w:r>
+              <w:t xml:space="preserve"> legible formatting guide </w:t>
+            </w:r>
+            <w:r>
+              <w:rPr>
+                <w:b/>
+                <w:bCs/>
+              </w:rPr>
+              <w:t>and applied it constantly</w:t>
+            </w:r>
+            <w:r>
+              <w:t>.</w:t>
+            </w:r>
+          </w:p>
+        </w:tc>
+        <w:tc>
+          <w:tcPr>
+            <w:tcW w:w="794" w:type="dxa"/>
+            <w:tcBorders>
+              <w:top w:val="single" w:sz="8" w:space="0" w:color="000000"/>
+              <w:left w:val="single" w:sz="8" w:space="0" w:color="000000"/>
+              <w:bottom w:val="single" w:sz="8" w:space="0" w:color="000000"/>
+              <w:right w:val="single" w:sz="8" w:space="0" w:color="000000"/>
+            </w:tcBorders>
+            <w:tcMar>
+              <w:top w:w="100" w:type="dxa"/>
+              <w:left w:w="100" w:type="dxa"/>
+              <w:bottom w:w="100" w:type="dxa"/>
+              <w:right w:w="100" w:type="dxa"/>
+            </w:tcMar>
+            <w:vAlign w:val="center"/>
             <w:hideMark/>
           </w:tcPr>
           <w:p>
             <w:pPr>
               <w:jc w:val="center"/>
               <w:rPr>
-                <w:b/>
-                <w:bCs/>
                 <w:color w:val="auto"/>
               </w:rPr>
             </w:pPr>
             <w:r>
-              <w:rPr>
-                <w:b/>
-                <w:bCs/>
-              </w:rPr>
-              <w:t>SUB TOTAL</w:t>
+              <w:t>2</w:t>
+            </w:r>
+          </w:p>
+        </w:tc>
+        <w:tc>
+          <w:tcPr>
+            <w:tcW w:w="1132" w:type="dxa"/>
+            <w:tcBorders>
+              <w:top w:val="single" w:sz="8" w:space="0" w:color="000000"/>
+              <w:left w:val="single" w:sz="8" w:space="0" w:color="000000"/>
+              <w:bottom w:val="single" w:sz="8" w:space="0" w:color="000000"/>
+              <w:right w:val="single" w:sz="8" w:space="0" w:color="000000"/>
+            </w:tcBorders>
+            <w:tcMar>
+              <w:top w:w="100" w:type="dxa"/>
+              <w:left w:w="100" w:type="dxa"/>
+              <w:bottom w:w="100" w:type="dxa"/>
+              <w:right w:w="100" w:type="dxa"/>
+            </w:tcMar>
+            <w:vAlign w:val="center"/>
+            <w:hideMark/>
+          </w:tcPr>
+          <w:p>
+            <w:pPr>
+              <w:jc w:val="center"/>
+              <w:rPr>
+                <w:color w:val="auto"/>
+              </w:rPr>
+            </w:pPr>
+            <w:r>
+              <w:t>__/2</w:t>
+            </w:r>
+          </w:p>
+        </w:tc>
+        <w:tc>
+          <w:tcPr>
+            <w:tcW w:w="808" w:type="dxa"/>
+            <w:tcBorders>
+              <w:top w:val="single" w:sz="8" w:space="0" w:color="000000"/>
+              <w:left w:val="single" w:sz="8" w:space="0" w:color="000000"/>
+              <w:bottom w:val="single" w:sz="8" w:space="0" w:color="000000"/>
+              <w:right w:val="single" w:sz="8" w:space="0" w:color="000000"/>
+            </w:tcBorders>
+            <w:vAlign w:val="center"/>
+          </w:tcPr>
+          <w:p>
+            <w:pPr>
+              <w:jc w:val="center"/>
+              <w:rPr>
+                <w:color w:val="auto"/>
+              </w:rPr>
+            </w:pPr>
+            <w:r>
+              <w:t>__/2</w:t>
+            </w:r>
+          </w:p>
+        </w:tc>
+        <w:tc>
+          <w:tcPr>
+            <w:tcW w:w="834" w:type="dxa"/>
+            <w:tcBorders>
+              <w:top w:val="single" w:sz="8" w:space="0" w:color="000000"/>
+              <w:left w:val="single" w:sz="8" w:space="0" w:color="000000"/>
+              <w:bottom w:val="single" w:sz="8" w:space="0" w:color="000000"/>
+              <w:right w:val="single" w:sz="8" w:space="0" w:color="000000"/>
+            </w:tcBorders>
+            <w:tcMar>
+              <w:top w:w="100" w:type="dxa"/>
+              <w:left w:w="100" w:type="dxa"/>
+              <w:bottom w:w="100" w:type="dxa"/>
+              <w:right w:w="100" w:type="dxa"/>
+            </w:tcMar>
+            <w:vAlign w:val="center"/>
+            <w:hideMark/>
+          </w:tcPr>
+          <w:p>
+            <w:pPr>
+              <w:jc w:val="center"/>
+            </w:pPr>
+            <w:r>
+              <w:t>-</w:t>
             </w:r>
           </w:p>
         </w:tc>
@@ -3672,30 +3200,24 @@
               <w:bottom w:val="single" w:sz="8" w:space="0" w:color="000000"/>
               <w:right w:val="single" w:sz="8" w:space="0" w:color="000000"/>
             </w:tcBorders>
-            <w:shd w:val="clear" w:color="auto" w:fill="B7B7B7"/>
-            <w:tcMar>
-              <w:top w:w="100" w:type="dxa"/>
-              <w:left w:w="100" w:type="dxa"/>
-              <w:bottom w:w="100" w:type="dxa"/>
-              <w:right w:w="100" w:type="dxa"/>
-            </w:tcMar>
+            <w:tcMar>
+              <w:top w:w="100" w:type="dxa"/>
+              <w:left w:w="100" w:type="dxa"/>
+              <w:bottom w:w="100" w:type="dxa"/>
+              <w:right w:w="100" w:type="dxa"/>
+            </w:tcMar>
+            <w:vAlign w:val="center"/>
             <w:hideMark/>
           </w:tcPr>
           <w:p>
             <w:pPr>
               <w:jc w:val="center"/>
               <w:rPr>
-                <w:b/>
-                <w:bCs/>
                 <w:color w:val="auto"/>
               </w:rPr>
             </w:pPr>
             <w:r>
-              <w:rPr>
-                <w:b/>
-                <w:bCs/>
-              </w:rPr>
-              <w:t>__/24</w:t>
+              <w:t>__ / 2</w:t>
             </w:r>
           </w:p>
         </w:tc>
@@ -3714,6 +3236,7 @@
               <w:bottom w:val="single" w:sz="8" w:space="0" w:color="000000"/>
               <w:right w:val="single" w:sz="8" w:space="0" w:color="000000"/>
             </w:tcBorders>
+            <w:shd w:val="clear" w:color="auto" w:fill="B7B7B7"/>
             <w:tcMar>
               <w:top w:w="100" w:type="dxa"/>
               <w:left w:w="100" w:type="dxa"/>
@@ -3722,8 +3245,68 @@
             </w:tcMar>
             <w:hideMark/>
           </w:tcPr>
-          <w:p>
-            <w:pPr>
+          <w:p/>
+        </w:tc>
+        <w:tc>
+          <w:tcPr>
+            <w:tcW w:w="4284" w:type="dxa"/>
+            <w:tcBorders>
+              <w:top w:val="single" w:sz="8" w:space="0" w:color="000000"/>
+              <w:left w:val="single" w:sz="8" w:space="0" w:color="000000"/>
+              <w:bottom w:val="single" w:sz="8" w:space="0" w:color="000000"/>
+              <w:right w:val="single" w:sz="8" w:space="0" w:color="000000"/>
+            </w:tcBorders>
+            <w:shd w:val="clear" w:color="auto" w:fill="B7B7B7"/>
+            <w:tcMar>
+              <w:top w:w="100" w:type="dxa"/>
+              <w:left w:w="100" w:type="dxa"/>
+              <w:bottom w:w="100" w:type="dxa"/>
+              <w:right w:w="100" w:type="dxa"/>
+            </w:tcMar>
+            <w:hideMark/>
+          </w:tcPr>
+          <w:p/>
+        </w:tc>
+        <w:tc>
+          <w:tcPr>
+            <w:tcW w:w="1926" w:type="dxa"/>
+            <w:gridSpan w:val="2"/>
+            <w:tcBorders>
+              <w:top w:val="single" w:sz="8" w:space="0" w:color="000000"/>
+              <w:left w:val="single" w:sz="8" w:space="0" w:color="000000"/>
+              <w:bottom w:val="single" w:sz="8" w:space="0" w:color="000000"/>
+              <w:right w:val="single" w:sz="8" w:space="0" w:color="000000"/>
+            </w:tcBorders>
+            <w:shd w:val="clear" w:color="auto" w:fill="B7B7B7"/>
+          </w:tcPr>
+          <w:p>
+            <w:pPr>
+              <w:jc w:val="center"/>
+            </w:pPr>
+          </w:p>
+        </w:tc>
+        <w:tc>
+          <w:tcPr>
+            <w:tcW w:w="1642" w:type="dxa"/>
+            <w:gridSpan w:val="2"/>
+            <w:tcBorders>
+              <w:top w:val="single" w:sz="8" w:space="0" w:color="000000"/>
+              <w:left w:val="single" w:sz="8" w:space="0" w:color="000000"/>
+              <w:bottom w:val="single" w:sz="8" w:space="0" w:color="000000"/>
+              <w:right w:val="single" w:sz="8" w:space="0" w:color="000000"/>
+            </w:tcBorders>
+            <w:shd w:val="clear" w:color="auto" w:fill="B7B7B7"/>
+            <w:tcMar>
+              <w:top w:w="100" w:type="dxa"/>
+              <w:left w:w="100" w:type="dxa"/>
+              <w:bottom w:w="100" w:type="dxa"/>
+              <w:right w:w="100" w:type="dxa"/>
+            </w:tcMar>
+            <w:hideMark/>
+          </w:tcPr>
+          <w:p>
+            <w:pPr>
+              <w:jc w:val="center"/>
               <w:rPr>
                 <w:b/>
                 <w:bCs/>
@@ -3735,13 +3318,13 @@
                 <w:b/>
                 <w:bCs/>
               </w:rPr>
-              <w:t>Quality of Submission</w:t>
-            </w:r>
-          </w:p>
-        </w:tc>
-        <w:tc>
-          <w:tcPr>
-            <w:tcW w:w="4284" w:type="dxa"/>
+              <w:t>SUB TOTAL</w:t>
+            </w:r>
+          </w:p>
+        </w:tc>
+        <w:tc>
+          <w:tcPr>
+            <w:tcW w:w="1264" w:type="dxa"/>
             <w:tcBorders>
               <w:top w:val="single" w:sz="8" w:space="0" w:color="000000"/>
               <w:left w:val="single" w:sz="8" w:space="0" w:color="000000"/>
@@ -3758,7 +3341,10 @@
           </w:tcPr>
           <w:p>
             <w:pPr>
-              <w:rPr>
+              <w:jc w:val="center"/>
+              <w:rPr>
+                <w:b/>
+                <w:bCs/>
                 <w:color w:val="auto"/>
               </w:rPr>
             </w:pPr>
@@ -3767,172 +3353,14 @@
                 <w:b/>
                 <w:bCs/>
               </w:rPr>
-              <w:t>Assessment submission is ordered</w:t>
-            </w:r>
-            <w:r>
-              <w:t xml:space="preserve"> and has a definite pattern to its construction. </w:t>
-            </w:r>
-            <w:r>
-              <w:rPr>
-                <w:b/>
-                <w:bCs/>
-              </w:rPr>
-              <w:t>The reader is not confused a</w:t>
-            </w:r>
-            <w:r>
-              <w:rPr>
-                <w:b/>
-                <w:bCs/>
-              </w:rPr>
-              <w:t>bout the content in any given section and can follow the submission flow</w:t>
-            </w:r>
-            <w:r>
-              <w:t xml:space="preserve"> easily. </w:t>
-            </w:r>
-          </w:p>
-        </w:tc>
-        <w:tc>
-          <w:tcPr>
-            <w:tcW w:w="794" w:type="dxa"/>
-            <w:tcBorders>
-              <w:top w:val="single" w:sz="8" w:space="0" w:color="000000"/>
-              <w:left w:val="single" w:sz="8" w:space="0" w:color="000000"/>
-              <w:bottom w:val="single" w:sz="8" w:space="0" w:color="000000"/>
-              <w:right w:val="single" w:sz="8" w:space="0" w:color="000000"/>
-            </w:tcBorders>
-            <w:tcMar>
-              <w:top w:w="100" w:type="dxa"/>
-              <w:left w:w="100" w:type="dxa"/>
-              <w:bottom w:w="100" w:type="dxa"/>
-              <w:right w:w="100" w:type="dxa"/>
-            </w:tcMar>
-            <w:vAlign w:val="center"/>
-            <w:hideMark/>
-          </w:tcPr>
-          <w:p>
-            <w:pPr>
-              <w:jc w:val="center"/>
-              <w:rPr>
-                <w:color w:val="auto"/>
-              </w:rPr>
-            </w:pPr>
-            <w:r>
-              <w:t>4</w:t>
-            </w:r>
-          </w:p>
-        </w:tc>
-        <w:tc>
-          <w:tcPr>
-            <w:tcW w:w="1132" w:type="dxa"/>
-            <w:tcBorders>
-              <w:top w:val="single" w:sz="8" w:space="0" w:color="000000"/>
-              <w:left w:val="single" w:sz="8" w:space="0" w:color="000000"/>
-              <w:bottom w:val="single" w:sz="8" w:space="0" w:color="000000"/>
-              <w:right w:val="single" w:sz="8" w:space="0" w:color="000000"/>
-            </w:tcBorders>
-            <w:tcMar>
-              <w:top w:w="100" w:type="dxa"/>
-              <w:left w:w="100" w:type="dxa"/>
-              <w:bottom w:w="100" w:type="dxa"/>
-              <w:right w:w="100" w:type="dxa"/>
-            </w:tcMar>
-            <w:vAlign w:val="center"/>
-            <w:hideMark/>
-          </w:tcPr>
-          <w:p>
-            <w:pPr>
-              <w:jc w:val="center"/>
-              <w:rPr>
-                <w:color w:val="auto"/>
-                <w:kern w:val="0"/>
-              </w:rPr>
-            </w:pPr>
-            <w:r>
-              <w:t>__/4</w:t>
-            </w:r>
-          </w:p>
-        </w:tc>
-        <w:tc>
-          <w:tcPr>
-            <w:tcW w:w="808" w:type="dxa"/>
-            <w:tcBorders>
-              <w:top w:val="single" w:sz="8" w:space="0" w:color="000000"/>
-              <w:left w:val="single" w:sz="8" w:space="0" w:color="000000"/>
-              <w:bottom w:val="single" w:sz="8" w:space="0" w:color="000000"/>
-              <w:right w:val="single" w:sz="8" w:space="0" w:color="000000"/>
-            </w:tcBorders>
-            <w:vAlign w:val="center"/>
-          </w:tcPr>
-          <w:p>
-            <w:pPr>
-              <w:jc w:val="center"/>
-              <w:rPr>
-                <w:color w:val="auto"/>
-                <w:kern w:val="0"/>
-              </w:rPr>
-            </w:pPr>
-            <w:r>
-              <w:t>__/4</w:t>
-            </w:r>
-          </w:p>
-        </w:tc>
-        <w:tc>
-          <w:tcPr>
-            <w:tcW w:w="834" w:type="dxa"/>
-            <w:tcBorders>
-              <w:top w:val="single" w:sz="8" w:space="0" w:color="000000"/>
-              <w:left w:val="single" w:sz="8" w:space="0" w:color="000000"/>
-              <w:bottom w:val="single" w:sz="8" w:space="0" w:color="000000"/>
-              <w:right w:val="single" w:sz="8" w:space="0" w:color="000000"/>
-            </w:tcBorders>
-            <w:tcMar>
-              <w:top w:w="100" w:type="dxa"/>
-              <w:left w:w="100" w:type="dxa"/>
-              <w:bottom w:w="100" w:type="dxa"/>
-              <w:right w:w="100" w:type="dxa"/>
-            </w:tcMar>
-            <w:vAlign w:val="center"/>
-            <w:hideMark/>
-          </w:tcPr>
-          <w:p>
-            <w:pPr>
-              <w:jc w:val="center"/>
-            </w:pPr>
-            <w:r>
-              <w:t>X1</w:t>
-            </w:r>
-          </w:p>
-        </w:tc>
-        <w:tc>
-          <w:tcPr>
-            <w:tcW w:w="1264" w:type="dxa"/>
-            <w:tcBorders>
-              <w:top w:val="single" w:sz="8" w:space="0" w:color="000000"/>
-              <w:left w:val="single" w:sz="8" w:space="0" w:color="000000"/>
-              <w:bottom w:val="single" w:sz="8" w:space="0" w:color="000000"/>
-              <w:right w:val="single" w:sz="8" w:space="0" w:color="000000"/>
-            </w:tcBorders>
-            <w:tcMar>
-              <w:top w:w="100" w:type="dxa"/>
-              <w:left w:w="100" w:type="dxa"/>
-              <w:bottom w:w="100" w:type="dxa"/>
-              <w:right w:w="100" w:type="dxa"/>
-            </w:tcMar>
-            <w:vAlign w:val="center"/>
-            <w:hideMark/>
-          </w:tcPr>
-          <w:p>
-            <w:pPr>
-              <w:jc w:val="center"/>
-              <w:rPr>
-                <w:color w:val="auto"/>
-              </w:rPr>
-            </w:pPr>
-            <w:r>
-              <w:t xml:space="preserve">__ / </w:t>
-            </w:r>
-            <w:r>
-              <w:t>4</w:t>
+              <w:t>__ /</w:t>
+            </w:r>
+            <w:r>
+              <w:rPr>
+                <w:b/>
+                <w:bCs/>
+              </w:rPr>
+              <w:t>6</w:t>
             </w:r>
           </w:p>
         </w:tc>
@@ -3951,6 +3379,7 @@
               <w:bottom w:val="single" w:sz="8" w:space="0" w:color="000000"/>
               <w:right w:val="single" w:sz="8" w:space="0" w:color="000000"/>
             </w:tcBorders>
+            <w:shd w:val="clear" w:color="auto" w:fill="B7B7B7"/>
             <w:tcMar>
               <w:top w:w="100" w:type="dxa"/>
               <w:left w:w="100" w:type="dxa"/>
@@ -3959,32 +3388,46 @@
             </w:tcMar>
             <w:hideMark/>
           </w:tcPr>
-          <w:p>
-            <w:pPr>
-              <w:rPr>
-                <w:b/>
-                <w:bCs/>
+          <w:p/>
+        </w:tc>
+        <w:tc>
+          <w:tcPr>
+            <w:tcW w:w="4284" w:type="dxa"/>
+            <w:tcBorders>
+              <w:top w:val="single" w:sz="8" w:space="0" w:color="000000"/>
+              <w:left w:val="single" w:sz="8" w:space="0" w:color="000000"/>
+              <w:bottom w:val="single" w:sz="8" w:space="0" w:color="000000"/>
+              <w:right w:val="single" w:sz="8" w:space="0" w:color="000000"/>
+            </w:tcBorders>
+            <w:tcMar>
+              <w:top w:w="100" w:type="dxa"/>
+              <w:left w:w="100" w:type="dxa"/>
+              <w:bottom w:w="100" w:type="dxa"/>
+              <w:right w:w="100" w:type="dxa"/>
+            </w:tcMar>
+            <w:hideMark/>
+          </w:tcPr>
+          <w:p>
+            <w:pPr>
+              <w:rPr>
                 <w:color w:val="auto"/>
               </w:rPr>
             </w:pPr>
             <w:r>
-              <w:rPr>
-                <w:b/>
-                <w:bCs/>
-              </w:rPr>
-              <w:t>Formatting</w:t>
-            </w:r>
-          </w:p>
-        </w:tc>
-        <w:tc>
-          <w:tcPr>
-            <w:tcW w:w="4284" w:type="dxa"/>
-            <w:tcBorders>
-              <w:top w:val="single" w:sz="8" w:space="0" w:color="000000"/>
-              <w:left w:val="single" w:sz="8" w:space="0" w:color="000000"/>
-              <w:bottom w:val="single" w:sz="8" w:space="0" w:color="000000"/>
-              <w:right w:val="single" w:sz="8" w:space="0" w:color="000000"/>
-            </w:tcBorders>
+              <w:t>DAYS LATE ___/7 = ___%</w:t>
+            </w:r>
+          </w:p>
+        </w:tc>
+        <w:tc>
+          <w:tcPr>
+            <w:tcW w:w="794" w:type="dxa"/>
+            <w:tcBorders>
+              <w:top w:val="single" w:sz="8" w:space="0" w:color="000000"/>
+              <w:left w:val="single" w:sz="8" w:space="0" w:color="000000"/>
+              <w:bottom w:val="single" w:sz="8" w:space="0" w:color="000000"/>
+              <w:right w:val="single" w:sz="8" w:space="0" w:color="000000"/>
+            </w:tcBorders>
+            <w:shd w:val="clear" w:color="auto" w:fill="B7B7B7"/>
             <w:tcMar>
               <w:top w:w="100" w:type="dxa"/>
               <w:left w:w="100" w:type="dxa"/>
@@ -3995,87 +3438,8 @@
           </w:tcPr>
           <w:p>
             <w:pPr>
-              <w:rPr>
-                <w:color w:val="auto"/>
-              </w:rPr>
-            </w:pPr>
-            <w:r>
-              <w:rPr>
-                <w:b/>
-                <w:bCs/>
-              </w:rPr>
-              <w:t>Students have</w:t>
-            </w:r>
-            <w:r>
-              <w:t xml:space="preserve"> </w:t>
-            </w:r>
-            <w:r>
-              <w:rPr>
-                <w:b/>
-                <w:bCs/>
-              </w:rPr>
-              <w:t>followed the formatting instructions</w:t>
-            </w:r>
-            <w:r>
-              <w:rPr>
-                <w:b/>
-                <w:bCs/>
-              </w:rPr>
-              <w:t>,</w:t>
-            </w:r>
-            <w:r>
-              <w:t xml:space="preserve"> including any provided templates and guides </w:t>
-            </w:r>
-            <w:r>
-              <w:rPr>
-                <w:b/>
-                <w:bCs/>
-              </w:rPr>
-              <w:t>or have created their own</w:t>
-            </w:r>
-            <w:r>
-              <w:t xml:space="preserve"> legible formatting guide </w:t>
-            </w:r>
-            <w:r>
-              <w:rPr>
-                <w:b/>
-                <w:bCs/>
-              </w:rPr>
-              <w:t>and applied it constantly</w:t>
-            </w:r>
-            <w:r>
-              <w:t>.</w:t>
-            </w:r>
-          </w:p>
-        </w:tc>
-        <w:tc>
-          <w:tcPr>
-            <w:tcW w:w="794" w:type="dxa"/>
-            <w:tcBorders>
-              <w:top w:val="single" w:sz="8" w:space="0" w:color="000000"/>
-              <w:left w:val="single" w:sz="8" w:space="0" w:color="000000"/>
-              <w:bottom w:val="single" w:sz="8" w:space="0" w:color="000000"/>
-              <w:right w:val="single" w:sz="8" w:space="0" w:color="000000"/>
-            </w:tcBorders>
-            <w:tcMar>
-              <w:top w:w="100" w:type="dxa"/>
-              <w:left w:w="100" w:type="dxa"/>
-              <w:bottom w:w="100" w:type="dxa"/>
-              <w:right w:w="100" w:type="dxa"/>
-            </w:tcMar>
-            <w:vAlign w:val="center"/>
-            <w:hideMark/>
-          </w:tcPr>
-          <w:p>
-            <w:pPr>
-              <w:jc w:val="center"/>
-              <w:rPr>
-                <w:color w:val="auto"/>
-              </w:rPr>
-            </w:pPr>
-            <w:r>
-              <w:t>2</w:t>
-            </w:r>
+              <w:jc w:val="center"/>
+            </w:pPr>
           </w:p>
         </w:tc>
         <w:tc>
@@ -4087,164 +3451,6 @@
               <w:bottom w:val="single" w:sz="8" w:space="0" w:color="000000"/>
               <w:right w:val="single" w:sz="8" w:space="0" w:color="000000"/>
             </w:tcBorders>
-            <w:tcMar>
-              <w:top w:w="100" w:type="dxa"/>
-              <w:left w:w="100" w:type="dxa"/>
-              <w:bottom w:w="100" w:type="dxa"/>
-              <w:right w:w="100" w:type="dxa"/>
-            </w:tcMar>
-            <w:vAlign w:val="center"/>
-            <w:hideMark/>
-          </w:tcPr>
-          <w:p>
-            <w:pPr>
-              <w:jc w:val="center"/>
-              <w:rPr>
-                <w:color w:val="auto"/>
-              </w:rPr>
-            </w:pPr>
-            <w:r>
-              <w:t>__/2</w:t>
-            </w:r>
-          </w:p>
-        </w:tc>
-        <w:tc>
-          <w:tcPr>
-            <w:tcW w:w="808" w:type="dxa"/>
-            <w:tcBorders>
-              <w:top w:val="single" w:sz="8" w:space="0" w:color="000000"/>
-              <w:left w:val="single" w:sz="8" w:space="0" w:color="000000"/>
-              <w:bottom w:val="single" w:sz="8" w:space="0" w:color="000000"/>
-              <w:right w:val="single" w:sz="8" w:space="0" w:color="000000"/>
-            </w:tcBorders>
-            <w:vAlign w:val="center"/>
-          </w:tcPr>
-          <w:p>
-            <w:pPr>
-              <w:jc w:val="center"/>
-              <w:rPr>
-                <w:color w:val="auto"/>
-              </w:rPr>
-            </w:pPr>
-            <w:r>
-              <w:t>__/2</w:t>
-            </w:r>
-          </w:p>
-        </w:tc>
-        <w:tc>
-          <w:tcPr>
-            <w:tcW w:w="834" w:type="dxa"/>
-            <w:tcBorders>
-              <w:top w:val="single" w:sz="8" w:space="0" w:color="000000"/>
-              <w:left w:val="single" w:sz="8" w:space="0" w:color="000000"/>
-              <w:bottom w:val="single" w:sz="8" w:space="0" w:color="000000"/>
-              <w:right w:val="single" w:sz="8" w:space="0" w:color="000000"/>
-            </w:tcBorders>
-            <w:tcMar>
-              <w:top w:w="100" w:type="dxa"/>
-              <w:left w:w="100" w:type="dxa"/>
-              <w:bottom w:w="100" w:type="dxa"/>
-              <w:right w:w="100" w:type="dxa"/>
-            </w:tcMar>
-            <w:vAlign w:val="center"/>
-            <w:hideMark/>
-          </w:tcPr>
-          <w:p>
-            <w:pPr>
-              <w:jc w:val="center"/>
-            </w:pPr>
-            <w:r>
-              <w:t>-</w:t>
-            </w:r>
-          </w:p>
-        </w:tc>
-        <w:tc>
-          <w:tcPr>
-            <w:tcW w:w="1264" w:type="dxa"/>
-            <w:tcBorders>
-              <w:top w:val="single" w:sz="8" w:space="0" w:color="000000"/>
-              <w:left w:val="single" w:sz="8" w:space="0" w:color="000000"/>
-              <w:bottom w:val="single" w:sz="8" w:space="0" w:color="000000"/>
-              <w:right w:val="single" w:sz="8" w:space="0" w:color="000000"/>
-            </w:tcBorders>
-            <w:tcMar>
-              <w:top w:w="100" w:type="dxa"/>
-              <w:left w:w="100" w:type="dxa"/>
-              <w:bottom w:w="100" w:type="dxa"/>
-              <w:right w:w="100" w:type="dxa"/>
-            </w:tcMar>
-            <w:vAlign w:val="center"/>
-            <w:hideMark/>
-          </w:tcPr>
-          <w:p>
-            <w:pPr>
-              <w:jc w:val="center"/>
-              <w:rPr>
-                <w:color w:val="auto"/>
-              </w:rPr>
-            </w:pPr>
-            <w:r>
-              <w:t>__ / 2</w:t>
-            </w:r>
-          </w:p>
-        </w:tc>
-      </w:tr>
-      <w:tr>
-        <w:trPr>
-          <w:trHeight w:val="480"/>
-          <w:jc w:val="center"/>
-        </w:trPr>
-        <w:tc>
-          <w:tcPr>
-            <w:tcW w:w="1779" w:type="dxa"/>
-            <w:tcBorders>
-              <w:top w:val="single" w:sz="8" w:space="0" w:color="000000"/>
-              <w:left w:val="single" w:sz="8" w:space="0" w:color="000000"/>
-              <w:bottom w:val="single" w:sz="8" w:space="0" w:color="000000"/>
-              <w:right w:val="single" w:sz="8" w:space="0" w:color="000000"/>
-            </w:tcBorders>
-            <w:shd w:val="clear" w:color="auto" w:fill="B7B7B7"/>
-            <w:tcMar>
-              <w:top w:w="100" w:type="dxa"/>
-              <w:left w:w="100" w:type="dxa"/>
-              <w:bottom w:w="100" w:type="dxa"/>
-              <w:right w:w="100" w:type="dxa"/>
-            </w:tcMar>
-            <w:hideMark/>
-          </w:tcPr>
-          <w:p/>
-        </w:tc>
-        <w:tc>
-          <w:tcPr>
-            <w:tcW w:w="4284" w:type="dxa"/>
-            <w:tcBorders>
-              <w:top w:val="single" w:sz="8" w:space="0" w:color="000000"/>
-              <w:left w:val="single" w:sz="8" w:space="0" w:color="000000"/>
-              <w:bottom w:val="single" w:sz="8" w:space="0" w:color="000000"/>
-              <w:right w:val="single" w:sz="8" w:space="0" w:color="000000"/>
-            </w:tcBorders>
-            <w:shd w:val="clear" w:color="auto" w:fill="B7B7B7"/>
-            <w:tcMar>
-              <w:top w:w="100" w:type="dxa"/>
-              <w:left w:w="100" w:type="dxa"/>
-              <w:bottom w:w="100" w:type="dxa"/>
-              <w:right w:w="100" w:type="dxa"/>
-            </w:tcMar>
-            <w:hideMark/>
-          </w:tcPr>
-          <w:p/>
-        </w:tc>
-        <w:tc>
-          <w:tcPr>
-            <w:tcW w:w="1926" w:type="dxa"/>
-            <w:gridSpan w:val="2"/>
-            <w:tcBorders>
-              <w:top w:val="single" w:sz="8" w:space="0" w:color="000000"/>
-              <w:left w:val="single" w:sz="8" w:space="0" w:color="000000"/>
-              <w:bottom w:val="single" w:sz="8" w:space="0" w:color="000000"/>
-              <w:right w:val="single" w:sz="8" w:space="0" w:color="000000"/>
-            </w:tcBorders>
-            <w:shd w:val="clear" w:color="auto" w:fill="B7B7B7"/>
           </w:tcPr>
           <w:p>
             <w:pPr>
@@ -4262,7 +3468,6 @@
               <w:bottom w:val="single" w:sz="8" w:space="0" w:color="000000"/>
               <w:right w:val="single" w:sz="8" w:space="0" w:color="000000"/>
             </w:tcBorders>
-            <w:shd w:val="clear" w:color="auto" w:fill="B7B7B7"/>
             <w:tcMar>
               <w:top w:w="100" w:type="dxa"/>
               <w:left w:w="100" w:type="dxa"/>
@@ -4285,7 +3490,7 @@
                 <w:b/>
                 <w:bCs/>
               </w:rPr>
-              <w:t>SUB TOTAL</w:t>
+              <w:t>FINAL</w:t>
             </w:r>
           </w:p>
         </w:tc>
@@ -4320,178 +3525,6 @@
                 <w:b/>
                 <w:bCs/>
               </w:rPr>
-              <w:t>__ /</w:t>
-            </w:r>
-            <w:r>
-              <w:rPr>
-                <w:b/>
-                <w:bCs/>
-              </w:rPr>
-              <w:t>6</w:t>
-            </w:r>
-          </w:p>
-        </w:tc>
-      </w:tr>
-      <w:tr>
-        <w:trPr>
-          <w:trHeight w:val="480"/>
-          <w:jc w:val="center"/>
-        </w:trPr>
-        <w:tc>
-          <w:tcPr>
-            <w:tcW w:w="1779" w:type="dxa"/>
-            <w:tcBorders>
-              <w:top w:val="single" w:sz="8" w:space="0" w:color="000000"/>
-              <w:left w:val="single" w:sz="8" w:space="0" w:color="000000"/>
-              <w:bottom w:val="single" w:sz="8" w:space="0" w:color="000000"/>
-              <w:right w:val="single" w:sz="8" w:space="0" w:color="000000"/>
-            </w:tcBorders>
-            <w:shd w:val="clear" w:color="auto" w:fill="B7B7B7"/>
-            <w:tcMar>
-              <w:top w:w="100" w:type="dxa"/>
-              <w:left w:w="100" w:type="dxa"/>
-              <w:bottom w:w="100" w:type="dxa"/>
-              <w:right w:w="100" w:type="dxa"/>
-            </w:tcMar>
-            <w:hideMark/>
-          </w:tcPr>
-          <w:p/>
-        </w:tc>
-        <w:tc>
-          <w:tcPr>
-            <w:tcW w:w="4284" w:type="dxa"/>
-            <w:tcBorders>
-              <w:top w:val="single" w:sz="8" w:space="0" w:color="000000"/>
-              <w:left w:val="single" w:sz="8" w:space="0" w:color="000000"/>
-              <w:bottom w:val="single" w:sz="8" w:space="0" w:color="000000"/>
-              <w:right w:val="single" w:sz="8" w:space="0" w:color="000000"/>
-            </w:tcBorders>
-            <w:tcMar>
-              <w:top w:w="100" w:type="dxa"/>
-              <w:left w:w="100" w:type="dxa"/>
-              <w:bottom w:w="100" w:type="dxa"/>
-              <w:right w:w="100" w:type="dxa"/>
-            </w:tcMar>
-            <w:hideMark/>
-          </w:tcPr>
-          <w:p>
-            <w:pPr>
-              <w:rPr>
-                <w:color w:val="auto"/>
-              </w:rPr>
-            </w:pPr>
-            <w:r>
-              <w:t>DAYS LATE ___/7 = ___%</w:t>
-            </w:r>
-          </w:p>
-        </w:tc>
-        <w:tc>
-          <w:tcPr>
-            <w:tcW w:w="794" w:type="dxa"/>
-            <w:tcBorders>
-              <w:top w:val="single" w:sz="8" w:space="0" w:color="000000"/>
-              <w:left w:val="single" w:sz="8" w:space="0" w:color="000000"/>
-              <w:bottom w:val="single" w:sz="8" w:space="0" w:color="000000"/>
-              <w:right w:val="single" w:sz="8" w:space="0" w:color="000000"/>
-            </w:tcBorders>
-            <w:shd w:val="clear" w:color="auto" w:fill="B7B7B7"/>
-            <w:tcMar>
-              <w:top w:w="100" w:type="dxa"/>
-              <w:left w:w="100" w:type="dxa"/>
-              <w:bottom w:w="100" w:type="dxa"/>
-              <w:right w:w="100" w:type="dxa"/>
-            </w:tcMar>
-            <w:hideMark/>
-          </w:tcPr>
-          <w:p>
-            <w:pPr>
-              <w:jc w:val="center"/>
-            </w:pPr>
-          </w:p>
-        </w:tc>
-        <w:tc>
-          <w:tcPr>
-            <w:tcW w:w="1132" w:type="dxa"/>
-            <w:tcBorders>
-              <w:top w:val="single" w:sz="8" w:space="0" w:color="000000"/>
-              <w:left w:val="single" w:sz="8" w:space="0" w:color="000000"/>
-              <w:bottom w:val="single" w:sz="8" w:space="0" w:color="000000"/>
-              <w:right w:val="single" w:sz="8" w:space="0" w:color="000000"/>
-            </w:tcBorders>
-          </w:tcPr>
-          <w:p>
-            <w:pPr>
-              <w:jc w:val="center"/>
-            </w:pPr>
-          </w:p>
-        </w:tc>
-        <w:tc>
-          <w:tcPr>
-            <w:tcW w:w="1642" w:type="dxa"/>
-            <w:gridSpan w:val="2"/>
-            <w:tcBorders>
-              <w:top w:val="single" w:sz="8" w:space="0" w:color="000000"/>
-              <w:left w:val="single" w:sz="8" w:space="0" w:color="000000"/>
-              <w:bottom w:val="single" w:sz="8" w:space="0" w:color="000000"/>
-              <w:right w:val="single" w:sz="8" w:space="0" w:color="000000"/>
-            </w:tcBorders>
-            <w:tcMar>
-              <w:top w:w="100" w:type="dxa"/>
-              <w:left w:w="100" w:type="dxa"/>
-              <w:bottom w:w="100" w:type="dxa"/>
-              <w:right w:w="100" w:type="dxa"/>
-            </w:tcMar>
-            <w:hideMark/>
-          </w:tcPr>
-          <w:p>
-            <w:pPr>
-              <w:jc w:val="center"/>
-              <w:rPr>
-                <w:b/>
-                <w:bCs/>
-                <w:color w:val="auto"/>
-              </w:rPr>
-            </w:pPr>
-            <w:r>
-              <w:rPr>
-                <w:b/>
-                <w:bCs/>
-              </w:rPr>
-              <w:t>FINAL</w:t>
-            </w:r>
-          </w:p>
-        </w:tc>
-        <w:tc>
-          <w:tcPr>
-            <w:tcW w:w="1264" w:type="dxa"/>
-            <w:tcBorders>
-              <w:top w:val="single" w:sz="8" w:space="0" w:color="000000"/>
-              <w:left w:val="single" w:sz="8" w:space="0" w:color="000000"/>
-              <w:bottom w:val="single" w:sz="8" w:space="0" w:color="000000"/>
-              <w:right w:val="single" w:sz="8" w:space="0" w:color="000000"/>
-            </w:tcBorders>
-            <w:tcMar>
-              <w:top w:w="100" w:type="dxa"/>
-              <w:left w:w="100" w:type="dxa"/>
-              <w:bottom w:w="100" w:type="dxa"/>
-              <w:right w:w="100" w:type="dxa"/>
-            </w:tcMar>
-            <w:hideMark/>
-          </w:tcPr>
-          <w:p>
-            <w:pPr>
-              <w:jc w:val="center"/>
-              <w:rPr>
-                <w:b/>
-                <w:bCs/>
-                <w:color w:val="auto"/>
-              </w:rPr>
-            </w:pPr>
-            <w:r>
-              <w:rPr>
-                <w:b/>
-                <w:bCs/>
-              </w:rPr>
               <w:t>A __/</w:t>
             </w:r>
             <w:r>
@@ -4499,7 +3532,7 @@
                 <w:b/>
                 <w:bCs/>
               </w:rPr>
-              <w:t>XX</w:t>
+              <w:t>28</w:t>
             </w:r>
             <w:r>
               <w:rPr>
@@ -4514,7 +3547,7 @@
                 <w:b/>
                 <w:bCs/>
               </w:rPr>
-              <w:t>XX</w:t>
+              <w:t>28</w:t>
             </w:r>
           </w:p>
         </w:tc>

</xml_diff>

<commit_message>
ADMIN: future proofing update.
I didn't want to create an entire build. Just fixing bugs on the wording.
</commit_message>
<xml_diff>
--- a/Tools/assignment_maker/word/subjects/Networking and Security/AI1/rubric.docx
+++ b/Tools/assignment_maker/word/subjects/Networking and Security/AI1/rubric.docx
@@ -933,7 +933,7 @@
                 <w:b/>
                 <w:bCs/>
               </w:rPr>
-              <w:t>Learning Stations</w:t>
+              <w:t>Learning Station</w:t>
             </w:r>
           </w:p>
           <w:p>
@@ -1290,7 +1290,11 @@
             </w:r>
             <w:r>
               <w:br/>
-              <w:t>T __/</w:t>
+              <w:t>T __</w:t>
+            </w:r>
+            <w:proofErr w:type="gramStart"/>
+            <w:r>
+              <w:t>/</w:t>
             </w:r>
             <w:r>
               <w:t xml:space="preserve">  </w:t>
@@ -1298,6 +1302,7 @@
             <w:r>
               <w:t>2</w:t>
             </w:r>
+            <w:proofErr w:type="gramEnd"/>
           </w:p>
         </w:tc>
       </w:tr>
@@ -1802,23 +1807,15 @@
                 <w:b/>
                 <w:bCs/>
               </w:rPr>
-              <w:t>Learning Station</w:t>
-            </w:r>
-            <w:r>
-              <w:rPr>
-                <w:rFonts w:eastAsia="Calibri"/>
-                <w:b/>
-                <w:bCs/>
-              </w:rPr>
-              <w:t xml:space="preserve"> </w:t>
-            </w:r>
-            <w:r>
-              <w:rPr>
-                <w:rFonts w:eastAsia="Calibri"/>
-                <w:b/>
-                <w:bCs/>
-              </w:rPr>
-              <w:t xml:space="preserve"> </w:t>
+              <w:t xml:space="preserve">Learning </w:t>
+            </w:r>
+            <w:r>
+              <w:rPr>
+                <w:rFonts w:eastAsia="Calibri"/>
+                <w:b/>
+                <w:bCs/>
+              </w:rPr>
+              <w:t>Station Communication</w:t>
             </w:r>
           </w:p>
         </w:tc>
@@ -1923,68 +1920,33 @@
                 <w:sz w:val="22"/>
                 <w:szCs w:val="22"/>
               </w:rPr>
-              <w:t xml:space="preserve">Additionally, it brings forth your growing understanding of the technology required to build this material. </w:t>
-            </w:r>
-          </w:p>
-          <w:p>
-            <w:pPr>
+              <w:t>Evidence for higher</w:t>
+            </w:r>
+            <w:r>
               <w:rPr>
                 <w:rFonts w:eastAsia="Calibri"/>
                 <w:sz w:val="22"/>
                 <w:szCs w:val="22"/>
               </w:rPr>
-            </w:pPr>
-          </w:p>
-          <w:p>
-            <w:pPr>
+              <w:t>-</w:t>
+            </w:r>
+            <w:r>
               <w:rPr>
                 <w:rFonts w:eastAsia="Calibri"/>
                 <w:sz w:val="22"/>
                 <w:szCs w:val="22"/>
               </w:rPr>
-            </w:pPr>
-            <w:r>
+              <w:t>order learning may include:</w:t>
+            </w:r>
+          </w:p>
+          <w:p>
+            <w:pPr>
               <w:rPr>
                 <w:rFonts w:eastAsia="Calibri"/>
                 <w:sz w:val="22"/>
                 <w:szCs w:val="22"/>
               </w:rPr>
-              <w:t xml:space="preserve">The written material highlights your understanding of the underlying technology. </w:t>
-            </w:r>
-          </w:p>
-          <w:p>
-            <w:pPr>
-              <w:rPr>
-                <w:rFonts w:eastAsia="Calibri"/>
-                <w:sz w:val="22"/>
-                <w:szCs w:val="22"/>
-              </w:rPr>
-            </w:pPr>
-          </w:p>
-          <w:p>
-            <w:pPr>
-              <w:rPr>
-                <w:rFonts w:eastAsia="Calibri"/>
-                <w:sz w:val="22"/>
-                <w:szCs w:val="22"/>
-              </w:rPr>
-            </w:pPr>
-            <w:r>
-              <w:rPr>
-                <w:rFonts w:eastAsia="Calibri"/>
-                <w:sz w:val="22"/>
-                <w:szCs w:val="22"/>
-              </w:rPr>
-              <w:t>Your Learning Station</w:t>
-            </w:r>
-            <w:r>
-              <w:rPr>
-                <w:rFonts w:eastAsia="Calibri"/>
-                <w:sz w:val="22"/>
-                <w:szCs w:val="22"/>
-              </w:rPr>
-              <w:t xml:space="preserve"> will be marked against the following aspects of your ability to:</w:t>
-            </w:r>
+            </w:pPr>
           </w:p>
           <w:p>
             <w:pPr>
@@ -1995,25 +1957,21 @@
               </w:numPr>
               <w:rPr>
                 <w:rFonts w:eastAsia="Calibri"/>
-                <w:sz w:val="22"/>
-                <w:szCs w:val="22"/>
-              </w:rPr>
-            </w:pPr>
-            <w:r>
-              <w:rPr>
-                <w:rFonts w:eastAsia="Calibri"/>
-                <w:sz w:val="22"/>
-                <w:szCs w:val="22"/>
-              </w:rPr>
-              <w:t>your understanding of technology concepts and principles</w:t>
-            </w:r>
-            <w:r>
-              <w:rPr>
-                <w:rFonts w:eastAsia="Calibri"/>
-                <w:sz w:val="22"/>
-                <w:szCs w:val="22"/>
-              </w:rPr>
-              <w:t xml:space="preserve"> and how it relates to projects</w:t>
+              </w:rPr>
+            </w:pPr>
+            <w:r>
+              <w:rPr>
+                <w:rFonts w:eastAsia="Calibri"/>
+                <w:b/>
+                <w:bCs/>
+              </w:rPr>
+              <w:t>Analysis</w:t>
+            </w:r>
+            <w:r>
+              <w:rPr>
+                <w:rFonts w:eastAsia="Calibri"/>
+              </w:rPr>
+              <w:t>: Your evidence shows a reasoned understanding of what you did and why. For example, you may have explained how you did X, Y, and Z, but you continue to explain why you did them the way you did.</w:t>
             </w:r>
           </w:p>
           <w:p>
@@ -2030,62 +1988,29 @@
             <w:r>
               <w:rPr>
                 <w:rFonts w:eastAsia="Calibri"/>
-                <w:sz w:val="22"/>
-                <w:szCs w:val="22"/>
-              </w:rPr>
-              <w:t>your ability to communicate ideas appropriately in the selected medium</w:t>
-            </w:r>
-          </w:p>
-          <w:p>
-            <w:pPr>
-              <w:rPr>
-                <w:rFonts w:eastAsia="Calibri"/>
-                <w:sz w:val="22"/>
-                <w:szCs w:val="22"/>
-              </w:rPr>
-            </w:pPr>
-          </w:p>
-          <w:p>
-            <w:pPr>
-              <w:rPr>
-                <w:rFonts w:eastAsia="Calibri"/>
-                <w:sz w:val="22"/>
-                <w:szCs w:val="22"/>
-              </w:rPr>
-            </w:pPr>
-            <w:r>
-              <w:rPr>
-                <w:rFonts w:eastAsia="Calibri"/>
-                <w:sz w:val="22"/>
-                <w:szCs w:val="22"/>
-              </w:rPr>
-              <w:t>Evidence for higher</w:t>
-            </w:r>
-            <w:r>
-              <w:rPr>
-                <w:rFonts w:eastAsia="Calibri"/>
-                <w:sz w:val="22"/>
-                <w:szCs w:val="22"/>
-              </w:rPr>
-              <w:t>-</w:t>
-            </w:r>
-            <w:r>
-              <w:rPr>
-                <w:rFonts w:eastAsia="Calibri"/>
-                <w:sz w:val="22"/>
-                <w:szCs w:val="22"/>
-              </w:rPr>
-              <w:t>order learning may include:</w:t>
-            </w:r>
-          </w:p>
-          <w:p>
-            <w:pPr>
-              <w:rPr>
-                <w:rFonts w:eastAsia="Calibri"/>
-                <w:sz w:val="22"/>
-                <w:szCs w:val="22"/>
-              </w:rPr>
-            </w:pPr>
+                <w:b/>
+                <w:bCs/>
+              </w:rPr>
+              <w:t>Evaluative</w:t>
+            </w:r>
+            <w:r>
+              <w:rPr>
+                <w:rFonts w:eastAsia="Calibri"/>
+              </w:rPr>
+              <w:t xml:space="preserve">: your evidence makes a judgement of something or between multiple things. This judgement may be the value of one thing over another or highlighting the </w:t>
+            </w:r>
+            <w:r>
+              <w:rPr>
+                <w:rFonts w:eastAsia="Calibri"/>
+              </w:rPr>
+              <w:t>significant</w:t>
+            </w:r>
+            <w:r>
+              <w:rPr>
+                <w:rFonts w:eastAsia="Calibri"/>
+              </w:rPr>
+              <w:t xml:space="preserve"> differences between two things.</w:t>
+            </w:r>
           </w:p>
           <w:p>
             <w:pPr>
@@ -2095,70 +2020,6 @@
                 <w:numId w:val="4"/>
               </w:numPr>
               <w:rPr>
-                <w:rFonts w:eastAsia="Calibri"/>
-              </w:rPr>
-            </w:pPr>
-            <w:r>
-              <w:rPr>
-                <w:rFonts w:eastAsia="Calibri"/>
-                <w:b/>
-                <w:bCs/>
-              </w:rPr>
-              <w:t>Analysis</w:t>
-            </w:r>
-            <w:r>
-              <w:rPr>
-                <w:rFonts w:eastAsia="Calibri"/>
-              </w:rPr>
-              <w:t>: Your evidence shows a reasoned understanding of what you did and why. For example, you may have explained how you did X, Y, and Z, but you continue to explain why you did them the way you did.</w:t>
-            </w:r>
-          </w:p>
-          <w:p>
-            <w:pPr>
-              <w:pStyle w:val="ListParagraph"/>
-              <w:numPr>
-                <w:ilvl w:val="0"/>
-                <w:numId w:val="4"/>
-              </w:numPr>
-              <w:rPr>
-                <w:rFonts w:eastAsia="Calibri"/>
-              </w:rPr>
-            </w:pPr>
-            <w:r>
-              <w:rPr>
-                <w:rFonts w:eastAsia="Calibri"/>
-                <w:b/>
-                <w:bCs/>
-              </w:rPr>
-              <w:t>Evaluative</w:t>
-            </w:r>
-            <w:r>
-              <w:rPr>
-                <w:rFonts w:eastAsia="Calibri"/>
-              </w:rPr>
-              <w:t xml:space="preserve">: your evidence makes a judgement of something or between multiple things. This judgement may be the value of one thing over another or highlighting the </w:t>
-            </w:r>
-            <w:r>
-              <w:rPr>
-                <w:rFonts w:eastAsia="Calibri"/>
-              </w:rPr>
-              <w:t>significant</w:t>
-            </w:r>
-            <w:r>
-              <w:rPr>
-                <w:rFonts w:eastAsia="Calibri"/>
-              </w:rPr>
-              <w:t xml:space="preserve"> differences between two things.</w:t>
-            </w:r>
-          </w:p>
-          <w:p>
-            <w:pPr>
-              <w:pStyle w:val="ListParagraph"/>
-              <w:numPr>
-                <w:ilvl w:val="0"/>
-                <w:numId w:val="4"/>
-              </w:numPr>
-              <w:rPr>
                 <w:color w:val="auto"/>
                 <w:kern w:val="0"/>
               </w:rPr>
@@ -2204,7 +2065,6 @@
                 <w:sz w:val="22"/>
                 <w:szCs w:val="22"/>
               </w:rPr>
-              <w:lastRenderedPageBreak/>
               <w:t>Note: the assessor may use their discretion to source other evidence from this assessment to judge the activity if required.</w:t>
             </w:r>
           </w:p>
@@ -2231,7 +2091,6 @@
             <w:pPr>
               <w:jc w:val="center"/>
               <w:rPr>
-                <w:rFonts w:eastAsia="Calibri"/>
                 <w:sz w:val="22"/>
                 <w:szCs w:val="22"/>
               </w:rPr>
@@ -2242,30 +2101,55 @@
                 <w:sz w:val="22"/>
                 <w:szCs w:val="22"/>
               </w:rPr>
-              <w:lastRenderedPageBreak/>
               <w:t>4</w:t>
             </w:r>
           </w:p>
-          <w:p>
-            <w:pPr>
-              <w:jc w:val="center"/>
-              <w:rPr>
-                <w:rFonts w:eastAsia="Calibri"/>
+        </w:tc>
+        <w:tc>
+          <w:tcPr>
+            <w:tcW w:w="1132" w:type="dxa"/>
+            <w:tcBorders>
+              <w:top w:val="single" w:sz="8" w:space="0" w:color="000000"/>
+              <w:left w:val="single" w:sz="8" w:space="0" w:color="000000"/>
+              <w:bottom w:val="single" w:sz="8" w:space="0" w:color="000000"/>
+              <w:right w:val="single" w:sz="8" w:space="0" w:color="000000"/>
+            </w:tcBorders>
+            <w:tcMar>
+              <w:top w:w="100" w:type="dxa"/>
+              <w:left w:w="100" w:type="dxa"/>
+              <w:bottom w:w="100" w:type="dxa"/>
+              <w:right w:w="100" w:type="dxa"/>
+            </w:tcMar>
+            <w:vAlign w:val="center"/>
+          </w:tcPr>
+          <w:p>
+            <w:pPr>
+              <w:jc w:val="center"/>
+              <w:rPr>
                 <w:sz w:val="22"/>
                 <w:szCs w:val="22"/>
               </w:rPr>
             </w:pPr>
-          </w:p>
-          <w:p>
-            <w:pPr>
-              <w:jc w:val="center"/>
-              <w:rPr>
-                <w:rFonts w:eastAsia="Calibri"/>
+            <w:r>
+              <w:rPr>
                 <w:sz w:val="22"/>
                 <w:szCs w:val="22"/>
               </w:rPr>
-            </w:pPr>
-          </w:p>
+              <w:t>__/4</w:t>
+            </w:r>
+          </w:p>
+        </w:tc>
+        <w:tc>
+          <w:tcPr>
+            <w:tcW w:w="808" w:type="dxa"/>
+            <w:tcBorders>
+              <w:top w:val="single" w:sz="8" w:space="0" w:color="000000"/>
+              <w:left w:val="single" w:sz="8" w:space="0" w:color="000000"/>
+              <w:bottom w:val="single" w:sz="8" w:space="0" w:color="000000"/>
+              <w:right w:val="single" w:sz="8" w:space="0" w:color="000000"/>
+            </w:tcBorders>
+            <w:vAlign w:val="center"/>
+          </w:tcPr>
           <w:p>
             <w:pPr>
               <w:jc w:val="center"/>
@@ -2279,13 +2163,13 @@
                 <w:sz w:val="22"/>
                 <w:szCs w:val="22"/>
               </w:rPr>
-              <w:t>4</w:t>
-            </w:r>
-          </w:p>
-        </w:tc>
-        <w:tc>
-          <w:tcPr>
-            <w:tcW w:w="1132" w:type="dxa"/>
+              <w:t>__/4</w:t>
+            </w:r>
+          </w:p>
+        </w:tc>
+        <w:tc>
+          <w:tcPr>
+            <w:tcW w:w="834" w:type="dxa"/>
             <w:tcBorders>
               <w:top w:val="single" w:sz="8" w:space="0" w:color="000000"/>
               <w:left w:val="single" w:sz="8" w:space="0" w:color="000000"/>
@@ -2313,9 +2197,27 @@
                 <w:sz w:val="22"/>
                 <w:szCs w:val="22"/>
               </w:rPr>
-              <w:t>__/4</w:t>
-            </w:r>
-          </w:p>
+              <w:t>-</w:t>
+            </w:r>
+          </w:p>
+        </w:tc>
+        <w:tc>
+          <w:tcPr>
+            <w:tcW w:w="1264" w:type="dxa"/>
+            <w:tcBorders>
+              <w:top w:val="single" w:sz="8" w:space="0" w:color="000000"/>
+              <w:left w:val="single" w:sz="8" w:space="0" w:color="000000"/>
+              <w:bottom w:val="single" w:sz="8" w:space="0" w:color="000000"/>
+              <w:right w:val="single" w:sz="8" w:space="0" w:color="000000"/>
+            </w:tcBorders>
+            <w:tcMar>
+              <w:top w:w="100" w:type="dxa"/>
+              <w:left w:w="100" w:type="dxa"/>
+              <w:bottom w:w="100" w:type="dxa"/>
+              <w:right w:w="100" w:type="dxa"/>
+            </w:tcMar>
+            <w:vAlign w:val="center"/>
+          </w:tcPr>
           <w:p>
             <w:pPr>
               <w:jc w:val="center"/>
@@ -2324,240 +2226,12 @@
                 <w:szCs w:val="22"/>
               </w:rPr>
             </w:pPr>
-          </w:p>
-          <w:p>
-            <w:pPr>
-              <w:jc w:val="center"/>
+            <w:r>
               <w:rPr>
                 <w:sz w:val="22"/>
                 <w:szCs w:val="22"/>
               </w:rPr>
-            </w:pPr>
-            <w:r>
-              <w:rPr>
-                <w:sz w:val="22"/>
-                <w:szCs w:val="22"/>
-              </w:rPr>
-              <w:br/>
-              <w:t>__/4</w:t>
-            </w:r>
-          </w:p>
-        </w:tc>
-        <w:tc>
-          <w:tcPr>
-            <w:tcW w:w="808" w:type="dxa"/>
-            <w:tcBorders>
-              <w:top w:val="single" w:sz="8" w:space="0" w:color="000000"/>
-              <w:left w:val="single" w:sz="8" w:space="0" w:color="000000"/>
-              <w:bottom w:val="single" w:sz="8" w:space="0" w:color="000000"/>
-              <w:right w:val="single" w:sz="8" w:space="0" w:color="000000"/>
-            </w:tcBorders>
-            <w:vAlign w:val="center"/>
-          </w:tcPr>
-          <w:p>
-            <w:pPr>
-              <w:jc w:val="center"/>
-              <w:rPr>
-                <w:sz w:val="22"/>
-                <w:szCs w:val="22"/>
-              </w:rPr>
-            </w:pPr>
-            <w:r>
-              <w:rPr>
-                <w:sz w:val="22"/>
-                <w:szCs w:val="22"/>
-              </w:rPr>
-              <w:t>__/4</w:t>
-            </w:r>
-          </w:p>
-          <w:p>
-            <w:pPr>
-              <w:jc w:val="center"/>
-              <w:rPr>
-                <w:sz w:val="22"/>
-                <w:szCs w:val="22"/>
-              </w:rPr>
-            </w:pPr>
-          </w:p>
-          <w:p>
-            <w:pPr>
-              <w:jc w:val="center"/>
-              <w:rPr>
-                <w:sz w:val="22"/>
-                <w:szCs w:val="22"/>
-              </w:rPr>
-            </w:pPr>
-            <w:r>
-              <w:rPr>
-                <w:sz w:val="22"/>
-                <w:szCs w:val="22"/>
-              </w:rPr>
-              <w:br/>
-              <w:t>__/4</w:t>
-            </w:r>
-          </w:p>
-        </w:tc>
-        <w:tc>
-          <w:tcPr>
-            <w:tcW w:w="834" w:type="dxa"/>
-            <w:tcBorders>
-              <w:top w:val="single" w:sz="8" w:space="0" w:color="000000"/>
-              <w:left w:val="single" w:sz="8" w:space="0" w:color="000000"/>
-              <w:bottom w:val="single" w:sz="8" w:space="0" w:color="000000"/>
-              <w:right w:val="single" w:sz="8" w:space="0" w:color="000000"/>
-            </w:tcBorders>
-            <w:tcMar>
-              <w:top w:w="100" w:type="dxa"/>
-              <w:left w:w="100" w:type="dxa"/>
-              <w:bottom w:w="100" w:type="dxa"/>
-              <w:right w:w="100" w:type="dxa"/>
-            </w:tcMar>
-            <w:vAlign w:val="center"/>
-          </w:tcPr>
-          <w:p>
-            <w:pPr>
-              <w:jc w:val="center"/>
-              <w:rPr>
-                <w:sz w:val="22"/>
-                <w:szCs w:val="22"/>
-              </w:rPr>
-            </w:pPr>
-            <w:r>
-              <w:rPr>
-                <w:sz w:val="22"/>
-                <w:szCs w:val="22"/>
-              </w:rPr>
-              <w:t>A x1</w:t>
-            </w:r>
-          </w:p>
-          <w:p>
-            <w:pPr>
-              <w:jc w:val="center"/>
-              <w:rPr>
-                <w:sz w:val="22"/>
-                <w:szCs w:val="22"/>
-              </w:rPr>
-            </w:pPr>
-            <w:r>
-              <w:rPr>
-                <w:sz w:val="22"/>
-                <w:szCs w:val="22"/>
-              </w:rPr>
-              <w:t>T x1</w:t>
-            </w:r>
-          </w:p>
-          <w:p>
-            <w:pPr>
-              <w:jc w:val="center"/>
-              <w:rPr>
-                <w:sz w:val="22"/>
-                <w:szCs w:val="22"/>
-              </w:rPr>
-            </w:pPr>
-          </w:p>
-          <w:p>
-            <w:pPr>
-              <w:jc w:val="center"/>
-              <w:rPr>
-                <w:sz w:val="22"/>
-                <w:szCs w:val="22"/>
-              </w:rPr>
-            </w:pPr>
-            <w:r>
-              <w:rPr>
-                <w:sz w:val="22"/>
-                <w:szCs w:val="22"/>
-              </w:rPr>
-              <w:t>A x1</w:t>
-            </w:r>
-          </w:p>
-          <w:p>
-            <w:pPr>
-              <w:jc w:val="center"/>
-              <w:rPr>
-                <w:sz w:val="22"/>
-                <w:szCs w:val="22"/>
-              </w:rPr>
-            </w:pPr>
-            <w:r>
-              <w:rPr>
-                <w:sz w:val="22"/>
-                <w:szCs w:val="22"/>
-              </w:rPr>
-              <w:t>T x2</w:t>
-            </w:r>
-          </w:p>
-        </w:tc>
-        <w:tc>
-          <w:tcPr>
-            <w:tcW w:w="1264" w:type="dxa"/>
-            <w:tcBorders>
-              <w:top w:val="single" w:sz="8" w:space="0" w:color="000000"/>
-              <w:left w:val="single" w:sz="8" w:space="0" w:color="000000"/>
-              <w:bottom w:val="single" w:sz="8" w:space="0" w:color="000000"/>
-              <w:right w:val="single" w:sz="8" w:space="0" w:color="000000"/>
-            </w:tcBorders>
-            <w:tcMar>
-              <w:top w:w="100" w:type="dxa"/>
-              <w:left w:w="100" w:type="dxa"/>
-              <w:bottom w:w="100" w:type="dxa"/>
-              <w:right w:w="100" w:type="dxa"/>
-            </w:tcMar>
-            <w:vAlign w:val="center"/>
-          </w:tcPr>
-          <w:p>
-            <w:pPr>
-              <w:jc w:val="center"/>
-              <w:rPr>
-                <w:sz w:val="22"/>
-                <w:szCs w:val="22"/>
-              </w:rPr>
-            </w:pPr>
-            <w:r>
-              <w:rPr>
-                <w:sz w:val="22"/>
-                <w:szCs w:val="22"/>
-              </w:rPr>
-              <w:t>__/</w:t>
-            </w:r>
-            <w:r>
-              <w:rPr>
-                <w:sz w:val="22"/>
-                <w:szCs w:val="22"/>
-              </w:rPr>
-              <w:t xml:space="preserve"> </w:t>
-            </w:r>
-            <w:r>
-              <w:rPr>
-                <w:sz w:val="22"/>
-                <w:szCs w:val="22"/>
-              </w:rPr>
-              <w:t>4</w:t>
-            </w:r>
-          </w:p>
-          <w:p>
-            <w:pPr>
-              <w:jc w:val="center"/>
-              <w:rPr>
-                <w:sz w:val="22"/>
-                <w:szCs w:val="22"/>
-              </w:rPr>
-            </w:pPr>
-          </w:p>
-          <w:p>
-            <w:pPr>
-              <w:jc w:val="center"/>
-              <w:rPr>
-                <w:sz w:val="22"/>
-                <w:szCs w:val="22"/>
-              </w:rPr>
-            </w:pPr>
-            <w:r>
-              <w:rPr>
-                <w:sz w:val="22"/>
-                <w:szCs w:val="22"/>
-              </w:rPr>
-              <w:t>__/ 8</w:t>
+              <w:t>__/ 4</w:t>
             </w:r>
           </w:p>
         </w:tc>
@@ -2576,16 +2250,46 @@
               <w:bottom w:val="single" w:sz="8" w:space="0" w:color="000000"/>
               <w:right w:val="single" w:sz="8" w:space="0" w:color="000000"/>
             </w:tcBorders>
-            <w:shd w:val="clear" w:color="auto" w:fill="B7B7B7"/>
-            <w:tcMar>
-              <w:top w:w="100" w:type="dxa"/>
-              <w:left w:w="100" w:type="dxa"/>
-              <w:bottom w:w="100" w:type="dxa"/>
-              <w:right w:w="100" w:type="dxa"/>
-            </w:tcMar>
-            <w:hideMark/>
-          </w:tcPr>
-          <w:p/>
+            <w:tcMar>
+              <w:top w:w="100" w:type="dxa"/>
+              <w:left w:w="100" w:type="dxa"/>
+              <w:bottom w:w="100" w:type="dxa"/>
+              <w:right w:w="100" w:type="dxa"/>
+            </w:tcMar>
+          </w:tcPr>
+          <w:p>
+            <w:pPr>
+              <w:rPr>
+                <w:rFonts w:eastAsia="Calibri"/>
+                <w:b/>
+                <w:bCs/>
+              </w:rPr>
+            </w:pPr>
+            <w:r>
+              <w:rPr>
+                <w:rFonts w:eastAsia="Calibri"/>
+                <w:b/>
+                <w:bCs/>
+              </w:rPr>
+              <w:t xml:space="preserve">Learning </w:t>
+            </w:r>
+            <w:r>
+              <w:rPr>
+                <w:rFonts w:eastAsia="Calibri"/>
+                <w:b/>
+                <w:bCs/>
+              </w:rPr>
+              <w:t>Station Technical</w:t>
+            </w:r>
+            <w:r>
+              <w:rPr>
+                <w:rFonts w:eastAsia="Calibri"/>
+                <w:b/>
+                <w:bCs/>
+              </w:rPr>
+              <w:t xml:space="preserve"> Understanding</w:t>
+            </w:r>
+          </w:p>
         </w:tc>
         <w:tc>
           <w:tcPr>
@@ -2602,81 +2306,385 @@
               <w:bottom w:w="100" w:type="dxa"/>
               <w:right w:w="100" w:type="dxa"/>
             </w:tcMar>
-            <w:hideMark/>
-          </w:tcPr>
-          <w:p>
-            <w:pPr>
-              <w:rPr>
-                <w:b/>
-                <w:bCs/>
+          </w:tcPr>
+          <w:p>
+            <w:pPr>
+              <w:rPr>
+                <w:rFonts w:eastAsia="Calibri"/>
+                <w:sz w:val="22"/>
+                <w:szCs w:val="22"/>
+              </w:rPr>
+            </w:pPr>
+            <w:r>
+              <w:rPr>
+                <w:rFonts w:eastAsia="Calibri"/>
+                <w:sz w:val="22"/>
+                <w:szCs w:val="22"/>
+              </w:rPr>
+              <w:t xml:space="preserve">You have submitted evidence of learning station on a Bandit problem on </w:t>
+            </w:r>
+            <w:proofErr w:type="spellStart"/>
+            <w:r>
+              <w:rPr>
+                <w:rFonts w:eastAsia="Calibri"/>
+                <w:sz w:val="22"/>
+                <w:szCs w:val="22"/>
+              </w:rPr>
+              <w:t>OverTheWire</w:t>
+            </w:r>
+            <w:proofErr w:type="spellEnd"/>
+            <w:r>
+              <w:rPr>
+                <w:rFonts w:eastAsia="Calibri"/>
+                <w:sz w:val="22"/>
+                <w:szCs w:val="22"/>
+              </w:rPr>
+              <w:t xml:space="preserve">. </w:t>
+            </w:r>
+          </w:p>
+          <w:p>
+            <w:pPr>
+              <w:rPr>
+                <w:rFonts w:eastAsia="Calibri"/>
+                <w:sz w:val="22"/>
+                <w:szCs w:val="22"/>
+              </w:rPr>
+            </w:pPr>
+          </w:p>
+          <w:p>
+            <w:pPr>
+              <w:rPr>
+                <w:rFonts w:eastAsia="Calibri"/>
+                <w:sz w:val="22"/>
+                <w:szCs w:val="22"/>
+              </w:rPr>
+            </w:pPr>
+            <w:r>
+              <w:rPr>
+                <w:rFonts w:eastAsia="Calibri"/>
+                <w:sz w:val="22"/>
+                <w:szCs w:val="22"/>
+              </w:rPr>
+              <w:t xml:space="preserve">The evidence highlights your growing understanding of the technology required to build this material. </w:t>
+            </w:r>
+          </w:p>
+          <w:p>
+            <w:pPr>
+              <w:rPr>
+                <w:rFonts w:eastAsia="Calibri"/>
+                <w:sz w:val="22"/>
+                <w:szCs w:val="22"/>
+              </w:rPr>
+            </w:pPr>
+          </w:p>
+          <w:p>
+            <w:pPr>
+              <w:rPr>
+                <w:rFonts w:eastAsia="Calibri"/>
+                <w:sz w:val="22"/>
+                <w:szCs w:val="22"/>
+              </w:rPr>
+            </w:pPr>
+            <w:r>
+              <w:rPr>
+                <w:rFonts w:eastAsia="Calibri"/>
+                <w:sz w:val="22"/>
+                <w:szCs w:val="22"/>
+              </w:rPr>
+              <w:t>Evidence for higher</w:t>
+            </w:r>
+            <w:r>
+              <w:rPr>
+                <w:rFonts w:eastAsia="Calibri"/>
+                <w:sz w:val="22"/>
+                <w:szCs w:val="22"/>
+              </w:rPr>
+              <w:t>-</w:t>
+            </w:r>
+            <w:r>
+              <w:rPr>
+                <w:rFonts w:eastAsia="Calibri"/>
+                <w:sz w:val="22"/>
+                <w:szCs w:val="22"/>
+              </w:rPr>
+              <w:t>order learning may include:</w:t>
+            </w:r>
+          </w:p>
+          <w:p>
+            <w:pPr>
+              <w:rPr>
+                <w:rFonts w:eastAsia="Calibri"/>
+                <w:sz w:val="22"/>
+                <w:szCs w:val="22"/>
+              </w:rPr>
+            </w:pPr>
+          </w:p>
+          <w:p>
+            <w:pPr>
+              <w:pStyle w:val="ListParagraph"/>
+              <w:numPr>
+                <w:ilvl w:val="0"/>
+                <w:numId w:val="4"/>
+              </w:numPr>
+              <w:rPr>
+                <w:rFonts w:eastAsia="Calibri"/>
+              </w:rPr>
+            </w:pPr>
+            <w:r>
+              <w:rPr>
+                <w:rFonts w:eastAsia="Calibri"/>
+                <w:b/>
+                <w:bCs/>
+              </w:rPr>
+              <w:lastRenderedPageBreak/>
+              <w:t>Analysis</w:t>
+            </w:r>
+            <w:r>
+              <w:rPr>
+                <w:rFonts w:eastAsia="Calibri"/>
+              </w:rPr>
+              <w:t>: Your evidence shows a reasoned understanding of what you did and why. For example, you may have explained how you did X, Y, and Z, but you continue to explain why you did them the way you did.</w:t>
+            </w:r>
+          </w:p>
+          <w:p>
+            <w:pPr>
+              <w:pStyle w:val="ListParagraph"/>
+              <w:numPr>
+                <w:ilvl w:val="0"/>
+                <w:numId w:val="4"/>
+              </w:numPr>
+              <w:rPr>
+                <w:rFonts w:eastAsia="Calibri"/>
+              </w:rPr>
+            </w:pPr>
+            <w:r>
+              <w:rPr>
+                <w:rFonts w:eastAsia="Calibri"/>
+                <w:b/>
+                <w:bCs/>
+              </w:rPr>
+              <w:t>Evaluative</w:t>
+            </w:r>
+            <w:r>
+              <w:rPr>
+                <w:rFonts w:eastAsia="Calibri"/>
+              </w:rPr>
+              <w:t xml:space="preserve">: your evidence makes a judgement of something or between multiple things. This judgement may be the value of one thing over another or highlighting the </w:t>
+            </w:r>
+            <w:r>
+              <w:rPr>
+                <w:rFonts w:eastAsia="Calibri"/>
+              </w:rPr>
+              <w:t>significant</w:t>
+            </w:r>
+            <w:r>
+              <w:rPr>
+                <w:rFonts w:eastAsia="Calibri"/>
+              </w:rPr>
+              <w:t xml:space="preserve"> differences between two things.</w:t>
+            </w:r>
+          </w:p>
+          <w:p>
+            <w:pPr>
+              <w:pStyle w:val="ListParagraph"/>
+              <w:numPr>
+                <w:ilvl w:val="0"/>
+                <w:numId w:val="4"/>
+              </w:numPr>
+              <w:rPr>
                 <w:color w:val="auto"/>
-              </w:rPr>
-            </w:pPr>
-            <w:r>
-              <w:rPr>
-                <w:b/>
-                <w:bCs/>
-              </w:rPr>
-              <w:t>Submission Guidelines</w:t>
-            </w:r>
-          </w:p>
-        </w:tc>
-        <w:tc>
-          <w:tcPr>
-            <w:tcW w:w="1926" w:type="dxa"/>
-            <w:gridSpan w:val="2"/>
-            <w:tcBorders>
-              <w:top w:val="single" w:sz="8" w:space="0" w:color="000000"/>
-              <w:left w:val="single" w:sz="8" w:space="0" w:color="000000"/>
-              <w:bottom w:val="single" w:sz="8" w:space="0" w:color="000000"/>
-              <w:right w:val="single" w:sz="8" w:space="0" w:color="000000"/>
-            </w:tcBorders>
-            <w:shd w:val="clear" w:color="auto" w:fill="B7B7B7"/>
-          </w:tcPr>
-          <w:p>
-            <w:pPr>
-              <w:jc w:val="center"/>
-              <w:rPr>
-                <w:b/>
-                <w:bCs/>
-              </w:rPr>
-            </w:pPr>
-          </w:p>
-        </w:tc>
-        <w:tc>
-          <w:tcPr>
-            <w:tcW w:w="1642" w:type="dxa"/>
-            <w:gridSpan w:val="2"/>
-            <w:tcBorders>
-              <w:top w:val="single" w:sz="8" w:space="0" w:color="000000"/>
-              <w:left w:val="single" w:sz="8" w:space="0" w:color="000000"/>
-              <w:bottom w:val="single" w:sz="8" w:space="0" w:color="000000"/>
-              <w:right w:val="single" w:sz="8" w:space="0" w:color="000000"/>
-            </w:tcBorders>
-            <w:shd w:val="clear" w:color="auto" w:fill="B7B7B7"/>
-            <w:tcMar>
-              <w:top w:w="100" w:type="dxa"/>
-              <w:left w:w="100" w:type="dxa"/>
-              <w:bottom w:w="100" w:type="dxa"/>
-              <w:right w:w="100" w:type="dxa"/>
-            </w:tcMar>
-            <w:hideMark/>
-          </w:tcPr>
-          <w:p>
-            <w:pPr>
-              <w:jc w:val="center"/>
-              <w:rPr>
-                <w:b/>
-                <w:bCs/>
+                <w:kern w:val="0"/>
+              </w:rPr>
+            </w:pPr>
+            <w:r>
+              <w:rPr>
+                <w:rFonts w:eastAsia="Calibri"/>
+                <w:b/>
+                <w:bCs/>
+              </w:rPr>
+              <w:t>Transferal</w:t>
+            </w:r>
+            <w:r>
+              <w:rPr>
+                <w:rFonts w:eastAsia="Calibri"/>
+              </w:rPr>
+              <w:t>: your evidence highlights when you apply information, strategies, or skills that you have learnt to a new situation or context.</w:t>
+            </w:r>
+          </w:p>
+          <w:p>
+            <w:pPr>
+              <w:rPr>
                 <w:color w:val="auto"/>
-              </w:rPr>
-            </w:pPr>
-            <w:r>
-              <w:rPr>
-                <w:b/>
-                <w:bCs/>
-              </w:rPr>
-              <w:t>SUB TOTAL</w:t>
+                <w:kern w:val="0"/>
+                <w:sz w:val="22"/>
+                <w:szCs w:val="22"/>
+              </w:rPr>
+            </w:pPr>
+          </w:p>
+          <w:p>
+            <w:pPr>
+              <w:rPr>
+                <w:rFonts w:eastAsia="Calibri"/>
+                <w:sz w:val="22"/>
+                <w:szCs w:val="22"/>
+              </w:rPr>
+            </w:pPr>
+            <w:r>
+              <w:rPr>
+                <w:color w:val="auto"/>
+                <w:kern w:val="0"/>
+                <w:sz w:val="22"/>
+                <w:szCs w:val="22"/>
+              </w:rPr>
+              <w:t>Note: the assessor may use their discretion to source other evidence from this assessment to judge the activity if required.</w:t>
+            </w:r>
+          </w:p>
+        </w:tc>
+        <w:tc>
+          <w:tcPr>
+            <w:tcW w:w="794" w:type="dxa"/>
+            <w:tcBorders>
+              <w:top w:val="single" w:sz="8" w:space="0" w:color="000000"/>
+              <w:left w:val="single" w:sz="8" w:space="0" w:color="000000"/>
+              <w:bottom w:val="single" w:sz="8" w:space="0" w:color="000000"/>
+              <w:right w:val="single" w:sz="8" w:space="0" w:color="000000"/>
+            </w:tcBorders>
+            <w:tcMar>
+              <w:top w:w="100" w:type="dxa"/>
+              <w:left w:w="100" w:type="dxa"/>
+              <w:bottom w:w="100" w:type="dxa"/>
+              <w:right w:w="100" w:type="dxa"/>
+            </w:tcMar>
+            <w:vAlign w:val="center"/>
+          </w:tcPr>
+          <w:p>
+            <w:pPr>
+              <w:jc w:val="center"/>
+              <w:rPr>
+                <w:rFonts w:eastAsia="Calibri"/>
+                <w:sz w:val="22"/>
+                <w:szCs w:val="22"/>
+              </w:rPr>
+            </w:pPr>
+            <w:r>
+              <w:rPr>
+                <w:sz w:val="22"/>
+                <w:szCs w:val="22"/>
+              </w:rPr>
+              <w:lastRenderedPageBreak/>
+              <w:t>4</w:t>
+            </w:r>
+          </w:p>
+        </w:tc>
+        <w:tc>
+          <w:tcPr>
+            <w:tcW w:w="1132" w:type="dxa"/>
+            <w:tcBorders>
+              <w:top w:val="single" w:sz="8" w:space="0" w:color="000000"/>
+              <w:left w:val="single" w:sz="8" w:space="0" w:color="000000"/>
+              <w:bottom w:val="single" w:sz="8" w:space="0" w:color="000000"/>
+              <w:right w:val="single" w:sz="8" w:space="0" w:color="000000"/>
+            </w:tcBorders>
+            <w:tcMar>
+              <w:top w:w="100" w:type="dxa"/>
+              <w:left w:w="100" w:type="dxa"/>
+              <w:bottom w:w="100" w:type="dxa"/>
+              <w:right w:w="100" w:type="dxa"/>
+            </w:tcMar>
+            <w:vAlign w:val="center"/>
+          </w:tcPr>
+          <w:p>
+            <w:pPr>
+              <w:jc w:val="center"/>
+              <w:rPr>
+                <w:sz w:val="22"/>
+                <w:szCs w:val="22"/>
+              </w:rPr>
+            </w:pPr>
+            <w:r>
+              <w:rPr>
+                <w:sz w:val="22"/>
+                <w:szCs w:val="22"/>
+              </w:rPr>
+              <w:t>__/4</w:t>
+            </w:r>
+          </w:p>
+        </w:tc>
+        <w:tc>
+          <w:tcPr>
+            <w:tcW w:w="808" w:type="dxa"/>
+            <w:tcBorders>
+              <w:top w:val="single" w:sz="8" w:space="0" w:color="000000"/>
+              <w:left w:val="single" w:sz="8" w:space="0" w:color="000000"/>
+              <w:bottom w:val="single" w:sz="8" w:space="0" w:color="000000"/>
+              <w:right w:val="single" w:sz="8" w:space="0" w:color="000000"/>
+            </w:tcBorders>
+            <w:vAlign w:val="center"/>
+          </w:tcPr>
+          <w:p>
+            <w:pPr>
+              <w:jc w:val="center"/>
+              <w:rPr>
+                <w:sz w:val="22"/>
+                <w:szCs w:val="22"/>
+              </w:rPr>
+            </w:pPr>
+            <w:r>
+              <w:rPr>
+                <w:sz w:val="22"/>
+                <w:szCs w:val="22"/>
+              </w:rPr>
+              <w:t>__/4</w:t>
+            </w:r>
+          </w:p>
+        </w:tc>
+        <w:tc>
+          <w:tcPr>
+            <w:tcW w:w="834" w:type="dxa"/>
+            <w:tcBorders>
+              <w:top w:val="single" w:sz="8" w:space="0" w:color="000000"/>
+              <w:left w:val="single" w:sz="8" w:space="0" w:color="000000"/>
+              <w:bottom w:val="single" w:sz="8" w:space="0" w:color="000000"/>
+              <w:right w:val="single" w:sz="8" w:space="0" w:color="000000"/>
+            </w:tcBorders>
+            <w:tcMar>
+              <w:top w:w="100" w:type="dxa"/>
+              <w:left w:w="100" w:type="dxa"/>
+              <w:bottom w:w="100" w:type="dxa"/>
+              <w:right w:w="100" w:type="dxa"/>
+            </w:tcMar>
+            <w:vAlign w:val="center"/>
+          </w:tcPr>
+          <w:p>
+            <w:pPr>
+              <w:jc w:val="center"/>
+              <w:rPr>
+                <w:sz w:val="22"/>
+                <w:szCs w:val="22"/>
+              </w:rPr>
+            </w:pPr>
+            <w:r>
+              <w:rPr>
+                <w:sz w:val="22"/>
+                <w:szCs w:val="22"/>
+              </w:rPr>
+              <w:t>A x1</w:t>
+            </w:r>
+          </w:p>
+          <w:p>
+            <w:pPr>
+              <w:jc w:val="center"/>
+              <w:rPr>
+                <w:sz w:val="22"/>
+                <w:szCs w:val="22"/>
+              </w:rPr>
+            </w:pPr>
+            <w:r>
+              <w:rPr>
+                <w:sz w:val="22"/>
+                <w:szCs w:val="22"/>
+              </w:rPr>
+              <w:t>T x2</w:t>
             </w:r>
           </w:p>
         </w:tc>
@@ -2689,46 +2697,44 @@
               <w:bottom w:val="single" w:sz="8" w:space="0" w:color="000000"/>
               <w:right w:val="single" w:sz="8" w:space="0" w:color="000000"/>
             </w:tcBorders>
-            <w:shd w:val="clear" w:color="auto" w:fill="B7B7B7"/>
-            <w:tcMar>
-              <w:top w:w="100" w:type="dxa"/>
-              <w:left w:w="100" w:type="dxa"/>
-              <w:bottom w:w="100" w:type="dxa"/>
-              <w:right w:w="100" w:type="dxa"/>
-            </w:tcMar>
-            <w:hideMark/>
-          </w:tcPr>
-          <w:p>
-            <w:pPr>
-              <w:jc w:val="center"/>
-              <w:rPr>
-                <w:b/>
-                <w:bCs/>
-              </w:rPr>
-            </w:pPr>
-            <w:r>
-              <w:rPr>
-                <w:b/>
-                <w:bCs/>
-              </w:rPr>
-              <w:t>A __/ 8</w:t>
-            </w:r>
-          </w:p>
-          <w:p>
-            <w:pPr>
-              <w:jc w:val="center"/>
-              <w:rPr>
-                <w:b/>
-                <w:bCs/>
-                <w:color w:val="auto"/>
-              </w:rPr>
-            </w:pPr>
-            <w:r>
-              <w:rPr>
-                <w:b/>
-                <w:bCs/>
-              </w:rPr>
-              <w:t>T__/12</w:t>
+            <w:tcMar>
+              <w:top w:w="100" w:type="dxa"/>
+              <w:left w:w="100" w:type="dxa"/>
+              <w:bottom w:w="100" w:type="dxa"/>
+              <w:right w:w="100" w:type="dxa"/>
+            </w:tcMar>
+            <w:vAlign w:val="center"/>
+          </w:tcPr>
+          <w:p>
+            <w:pPr>
+              <w:jc w:val="center"/>
+              <w:rPr>
+                <w:sz w:val="22"/>
+                <w:szCs w:val="22"/>
+              </w:rPr>
+            </w:pPr>
+            <w:r>
+              <w:rPr>
+                <w:sz w:val="22"/>
+                <w:szCs w:val="22"/>
+              </w:rPr>
+              <w:t>A __/ 4</w:t>
+            </w:r>
+          </w:p>
+          <w:p>
+            <w:pPr>
+              <w:jc w:val="center"/>
+              <w:rPr>
+                <w:sz w:val="22"/>
+                <w:szCs w:val="22"/>
+              </w:rPr>
+            </w:pPr>
+            <w:r>
+              <w:rPr>
+                <w:sz w:val="22"/>
+                <w:szCs w:val="22"/>
+              </w:rPr>
+              <w:t>T __/ 8</w:t>
             </w:r>
           </w:p>
         </w:tc>
@@ -2747,6 +2753,7 @@
               <w:bottom w:val="single" w:sz="8" w:space="0" w:color="000000"/>
               <w:right w:val="single" w:sz="8" w:space="0" w:color="000000"/>
             </w:tcBorders>
+            <w:shd w:val="clear" w:color="auto" w:fill="B7B7B7"/>
             <w:tcMar>
               <w:top w:w="100" w:type="dxa"/>
               <w:left w:w="100" w:type="dxa"/>
@@ -2755,6 +2762,25 @@
             </w:tcMar>
             <w:hideMark/>
           </w:tcPr>
+          <w:p/>
+        </w:tc>
+        <w:tc>
+          <w:tcPr>
+            <w:tcW w:w="4284" w:type="dxa"/>
+            <w:tcBorders>
+              <w:top w:val="single" w:sz="8" w:space="0" w:color="000000"/>
+              <w:left w:val="single" w:sz="8" w:space="0" w:color="000000"/>
+              <w:bottom w:val="single" w:sz="8" w:space="0" w:color="000000"/>
+              <w:right w:val="single" w:sz="8" w:space="0" w:color="000000"/>
+            </w:tcBorders>
+            <w:tcMar>
+              <w:top w:w="100" w:type="dxa"/>
+              <w:left w:w="100" w:type="dxa"/>
+              <w:bottom w:w="100" w:type="dxa"/>
+              <w:right w:w="100" w:type="dxa"/>
+            </w:tcMar>
+            <w:hideMark/>
+          </w:tcPr>
           <w:p>
             <w:pPr>
               <w:rPr>
@@ -2768,19 +2794,43 @@
                 <w:b/>
                 <w:bCs/>
               </w:rPr>
-              <w:t>Quality of Submission</w:t>
-            </w:r>
-          </w:p>
-        </w:tc>
-        <w:tc>
-          <w:tcPr>
-            <w:tcW w:w="4284" w:type="dxa"/>
-            <w:tcBorders>
-              <w:top w:val="single" w:sz="8" w:space="0" w:color="000000"/>
-              <w:left w:val="single" w:sz="8" w:space="0" w:color="000000"/>
-              <w:bottom w:val="single" w:sz="8" w:space="0" w:color="000000"/>
-              <w:right w:val="single" w:sz="8" w:space="0" w:color="000000"/>
-            </w:tcBorders>
+              <w:t>Submission Guidelines</w:t>
+            </w:r>
+          </w:p>
+        </w:tc>
+        <w:tc>
+          <w:tcPr>
+            <w:tcW w:w="1926" w:type="dxa"/>
+            <w:gridSpan w:val="2"/>
+            <w:tcBorders>
+              <w:top w:val="single" w:sz="8" w:space="0" w:color="000000"/>
+              <w:left w:val="single" w:sz="8" w:space="0" w:color="000000"/>
+              <w:bottom w:val="single" w:sz="8" w:space="0" w:color="000000"/>
+              <w:right w:val="single" w:sz="8" w:space="0" w:color="000000"/>
+            </w:tcBorders>
+            <w:shd w:val="clear" w:color="auto" w:fill="B7B7B7"/>
+          </w:tcPr>
+          <w:p>
+            <w:pPr>
+              <w:jc w:val="center"/>
+              <w:rPr>
+                <w:b/>
+                <w:bCs/>
+              </w:rPr>
+            </w:pPr>
+          </w:p>
+        </w:tc>
+        <w:tc>
+          <w:tcPr>
+            <w:tcW w:w="1642" w:type="dxa"/>
+            <w:gridSpan w:val="2"/>
+            <w:tcBorders>
+              <w:top w:val="single" w:sz="8" w:space="0" w:color="000000"/>
+              <w:left w:val="single" w:sz="8" w:space="0" w:color="000000"/>
+              <w:bottom w:val="single" w:sz="8" w:space="0" w:color="000000"/>
+              <w:right w:val="single" w:sz="8" w:space="0" w:color="000000"/>
+            </w:tcBorders>
+            <w:shd w:val="clear" w:color="auto" w:fill="B7B7B7"/>
             <w:tcMar>
               <w:top w:w="100" w:type="dxa"/>
               <w:left w:w="100" w:type="dxa"/>
@@ -2791,7 +2841,10 @@
           </w:tcPr>
           <w:p>
             <w:pPr>
-              <w:rPr>
+              <w:jc w:val="center"/>
+              <w:rPr>
+                <w:b/>
+                <w:bCs/>
                 <w:color w:val="auto"/>
               </w:rPr>
             </w:pPr>
@@ -2800,172 +2853,59 @@
                 <w:b/>
                 <w:bCs/>
               </w:rPr>
-              <w:t>Assessment submission is ordered</w:t>
-            </w:r>
-            <w:r>
-              <w:t xml:space="preserve"> and has a definite pattern to its construction. </w:t>
-            </w:r>
-            <w:r>
-              <w:rPr>
-                <w:b/>
-                <w:bCs/>
-              </w:rPr>
-              <w:t>The reader is not confused a</w:t>
-            </w:r>
-            <w:r>
-              <w:rPr>
-                <w:b/>
-                <w:bCs/>
-              </w:rPr>
-              <w:t>bout the content in any given section and can follow the submission flow</w:t>
-            </w:r>
-            <w:r>
-              <w:t xml:space="preserve"> easily. </w:t>
-            </w:r>
-          </w:p>
-        </w:tc>
-        <w:tc>
-          <w:tcPr>
-            <w:tcW w:w="794" w:type="dxa"/>
-            <w:tcBorders>
-              <w:top w:val="single" w:sz="8" w:space="0" w:color="000000"/>
-              <w:left w:val="single" w:sz="8" w:space="0" w:color="000000"/>
-              <w:bottom w:val="single" w:sz="8" w:space="0" w:color="000000"/>
-              <w:right w:val="single" w:sz="8" w:space="0" w:color="000000"/>
-            </w:tcBorders>
-            <w:tcMar>
-              <w:top w:w="100" w:type="dxa"/>
-              <w:left w:w="100" w:type="dxa"/>
-              <w:bottom w:w="100" w:type="dxa"/>
-              <w:right w:w="100" w:type="dxa"/>
-            </w:tcMar>
-            <w:vAlign w:val="center"/>
+              <w:t>SUB TOTAL</w:t>
+            </w:r>
+          </w:p>
+        </w:tc>
+        <w:tc>
+          <w:tcPr>
+            <w:tcW w:w="1264" w:type="dxa"/>
+            <w:tcBorders>
+              <w:top w:val="single" w:sz="8" w:space="0" w:color="000000"/>
+              <w:left w:val="single" w:sz="8" w:space="0" w:color="000000"/>
+              <w:bottom w:val="single" w:sz="8" w:space="0" w:color="000000"/>
+              <w:right w:val="single" w:sz="8" w:space="0" w:color="000000"/>
+            </w:tcBorders>
+            <w:shd w:val="clear" w:color="auto" w:fill="B7B7B7"/>
+            <w:tcMar>
+              <w:top w:w="100" w:type="dxa"/>
+              <w:left w:w="100" w:type="dxa"/>
+              <w:bottom w:w="100" w:type="dxa"/>
+              <w:right w:w="100" w:type="dxa"/>
+            </w:tcMar>
             <w:hideMark/>
           </w:tcPr>
           <w:p>
             <w:pPr>
               <w:jc w:val="center"/>
               <w:rPr>
+                <w:b/>
+                <w:bCs/>
+              </w:rPr>
+            </w:pPr>
+            <w:r>
+              <w:rPr>
+                <w:b/>
+                <w:bCs/>
+              </w:rPr>
+              <w:t>A __/ 8</w:t>
+            </w:r>
+          </w:p>
+          <w:p>
+            <w:pPr>
+              <w:jc w:val="center"/>
+              <w:rPr>
+                <w:b/>
+                <w:bCs/>
                 <w:color w:val="auto"/>
               </w:rPr>
             </w:pPr>
             <w:r>
-              <w:t>4</w:t>
-            </w:r>
-          </w:p>
-        </w:tc>
-        <w:tc>
-          <w:tcPr>
-            <w:tcW w:w="1132" w:type="dxa"/>
-            <w:tcBorders>
-              <w:top w:val="single" w:sz="8" w:space="0" w:color="000000"/>
-              <w:left w:val="single" w:sz="8" w:space="0" w:color="000000"/>
-              <w:bottom w:val="single" w:sz="8" w:space="0" w:color="000000"/>
-              <w:right w:val="single" w:sz="8" w:space="0" w:color="000000"/>
-            </w:tcBorders>
-            <w:tcMar>
-              <w:top w:w="100" w:type="dxa"/>
-              <w:left w:w="100" w:type="dxa"/>
-              <w:bottom w:w="100" w:type="dxa"/>
-              <w:right w:w="100" w:type="dxa"/>
-            </w:tcMar>
-            <w:vAlign w:val="center"/>
-            <w:hideMark/>
-          </w:tcPr>
-          <w:p>
-            <w:pPr>
-              <w:jc w:val="center"/>
-              <w:rPr>
-                <w:color w:val="auto"/>
-                <w:kern w:val="0"/>
-              </w:rPr>
-            </w:pPr>
-            <w:r>
-              <w:t>__/4</w:t>
-            </w:r>
-          </w:p>
-        </w:tc>
-        <w:tc>
-          <w:tcPr>
-            <w:tcW w:w="808" w:type="dxa"/>
-            <w:tcBorders>
-              <w:top w:val="single" w:sz="8" w:space="0" w:color="000000"/>
-              <w:left w:val="single" w:sz="8" w:space="0" w:color="000000"/>
-              <w:bottom w:val="single" w:sz="8" w:space="0" w:color="000000"/>
-              <w:right w:val="single" w:sz="8" w:space="0" w:color="000000"/>
-            </w:tcBorders>
-            <w:vAlign w:val="center"/>
-          </w:tcPr>
-          <w:p>
-            <w:pPr>
-              <w:jc w:val="center"/>
-              <w:rPr>
-                <w:color w:val="auto"/>
-                <w:kern w:val="0"/>
-              </w:rPr>
-            </w:pPr>
-            <w:r>
-              <w:t>__/4</w:t>
-            </w:r>
-          </w:p>
-        </w:tc>
-        <w:tc>
-          <w:tcPr>
-            <w:tcW w:w="834" w:type="dxa"/>
-            <w:tcBorders>
-              <w:top w:val="single" w:sz="8" w:space="0" w:color="000000"/>
-              <w:left w:val="single" w:sz="8" w:space="0" w:color="000000"/>
-              <w:bottom w:val="single" w:sz="8" w:space="0" w:color="000000"/>
-              <w:right w:val="single" w:sz="8" w:space="0" w:color="000000"/>
-            </w:tcBorders>
-            <w:tcMar>
-              <w:top w:w="100" w:type="dxa"/>
-              <w:left w:w="100" w:type="dxa"/>
-              <w:bottom w:w="100" w:type="dxa"/>
-              <w:right w:w="100" w:type="dxa"/>
-            </w:tcMar>
-            <w:vAlign w:val="center"/>
-            <w:hideMark/>
-          </w:tcPr>
-          <w:p>
-            <w:pPr>
-              <w:jc w:val="center"/>
-            </w:pPr>
-            <w:r>
-              <w:t>X1</w:t>
-            </w:r>
-          </w:p>
-        </w:tc>
-        <w:tc>
-          <w:tcPr>
-            <w:tcW w:w="1264" w:type="dxa"/>
-            <w:tcBorders>
-              <w:top w:val="single" w:sz="8" w:space="0" w:color="000000"/>
-              <w:left w:val="single" w:sz="8" w:space="0" w:color="000000"/>
-              <w:bottom w:val="single" w:sz="8" w:space="0" w:color="000000"/>
-              <w:right w:val="single" w:sz="8" w:space="0" w:color="000000"/>
-            </w:tcBorders>
-            <w:tcMar>
-              <w:top w:w="100" w:type="dxa"/>
-              <w:left w:w="100" w:type="dxa"/>
-              <w:bottom w:w="100" w:type="dxa"/>
-              <w:right w:w="100" w:type="dxa"/>
-            </w:tcMar>
-            <w:vAlign w:val="center"/>
-            <w:hideMark/>
-          </w:tcPr>
-          <w:p>
-            <w:pPr>
-              <w:jc w:val="center"/>
-              <w:rPr>
-                <w:color w:val="auto"/>
-              </w:rPr>
-            </w:pPr>
-            <w:r>
-              <w:t xml:space="preserve">__ / </w:t>
-            </w:r>
-            <w:r>
-              <w:t>4</w:t>
+              <w:rPr>
+                <w:b/>
+                <w:bCs/>
+              </w:rPr>
+              <w:t>T__/12</w:t>
             </w:r>
           </w:p>
         </w:tc>
@@ -3005,6 +2945,243 @@
                 <w:b/>
                 <w:bCs/>
               </w:rPr>
+              <w:t>Quality of Submission</w:t>
+            </w:r>
+          </w:p>
+        </w:tc>
+        <w:tc>
+          <w:tcPr>
+            <w:tcW w:w="4284" w:type="dxa"/>
+            <w:tcBorders>
+              <w:top w:val="single" w:sz="8" w:space="0" w:color="000000"/>
+              <w:left w:val="single" w:sz="8" w:space="0" w:color="000000"/>
+              <w:bottom w:val="single" w:sz="8" w:space="0" w:color="000000"/>
+              <w:right w:val="single" w:sz="8" w:space="0" w:color="000000"/>
+            </w:tcBorders>
+            <w:tcMar>
+              <w:top w:w="100" w:type="dxa"/>
+              <w:left w:w="100" w:type="dxa"/>
+              <w:bottom w:w="100" w:type="dxa"/>
+              <w:right w:w="100" w:type="dxa"/>
+            </w:tcMar>
+            <w:hideMark/>
+          </w:tcPr>
+          <w:p>
+            <w:pPr>
+              <w:rPr>
+                <w:color w:val="auto"/>
+              </w:rPr>
+            </w:pPr>
+            <w:r>
+              <w:rPr>
+                <w:b/>
+                <w:bCs/>
+              </w:rPr>
+              <w:t>Assessment submission is ordered</w:t>
+            </w:r>
+            <w:r>
+              <w:t xml:space="preserve"> and has a definite pattern to its construction. </w:t>
+            </w:r>
+            <w:r>
+              <w:rPr>
+                <w:b/>
+                <w:bCs/>
+              </w:rPr>
+              <w:t>The reader is not confused a</w:t>
+            </w:r>
+            <w:r>
+              <w:rPr>
+                <w:b/>
+                <w:bCs/>
+              </w:rPr>
+              <w:t>bout the content in any given section and can follow the submission flow</w:t>
+            </w:r>
+            <w:r>
+              <w:t xml:space="preserve"> easily. </w:t>
+            </w:r>
+          </w:p>
+        </w:tc>
+        <w:tc>
+          <w:tcPr>
+            <w:tcW w:w="794" w:type="dxa"/>
+            <w:tcBorders>
+              <w:top w:val="single" w:sz="8" w:space="0" w:color="000000"/>
+              <w:left w:val="single" w:sz="8" w:space="0" w:color="000000"/>
+              <w:bottom w:val="single" w:sz="8" w:space="0" w:color="000000"/>
+              <w:right w:val="single" w:sz="8" w:space="0" w:color="000000"/>
+            </w:tcBorders>
+            <w:tcMar>
+              <w:top w:w="100" w:type="dxa"/>
+              <w:left w:w="100" w:type="dxa"/>
+              <w:bottom w:w="100" w:type="dxa"/>
+              <w:right w:w="100" w:type="dxa"/>
+            </w:tcMar>
+            <w:vAlign w:val="center"/>
+            <w:hideMark/>
+          </w:tcPr>
+          <w:p>
+            <w:pPr>
+              <w:jc w:val="center"/>
+              <w:rPr>
+                <w:color w:val="auto"/>
+              </w:rPr>
+            </w:pPr>
+            <w:r>
+              <w:t>4</w:t>
+            </w:r>
+          </w:p>
+        </w:tc>
+        <w:tc>
+          <w:tcPr>
+            <w:tcW w:w="1132" w:type="dxa"/>
+            <w:tcBorders>
+              <w:top w:val="single" w:sz="8" w:space="0" w:color="000000"/>
+              <w:left w:val="single" w:sz="8" w:space="0" w:color="000000"/>
+              <w:bottom w:val="single" w:sz="8" w:space="0" w:color="000000"/>
+              <w:right w:val="single" w:sz="8" w:space="0" w:color="000000"/>
+            </w:tcBorders>
+            <w:tcMar>
+              <w:top w:w="100" w:type="dxa"/>
+              <w:left w:w="100" w:type="dxa"/>
+              <w:bottom w:w="100" w:type="dxa"/>
+              <w:right w:w="100" w:type="dxa"/>
+            </w:tcMar>
+            <w:vAlign w:val="center"/>
+            <w:hideMark/>
+          </w:tcPr>
+          <w:p>
+            <w:pPr>
+              <w:jc w:val="center"/>
+              <w:rPr>
+                <w:color w:val="auto"/>
+                <w:kern w:val="0"/>
+              </w:rPr>
+            </w:pPr>
+            <w:r>
+              <w:t>__/4</w:t>
+            </w:r>
+          </w:p>
+        </w:tc>
+        <w:tc>
+          <w:tcPr>
+            <w:tcW w:w="808" w:type="dxa"/>
+            <w:tcBorders>
+              <w:top w:val="single" w:sz="8" w:space="0" w:color="000000"/>
+              <w:left w:val="single" w:sz="8" w:space="0" w:color="000000"/>
+              <w:bottom w:val="single" w:sz="8" w:space="0" w:color="000000"/>
+              <w:right w:val="single" w:sz="8" w:space="0" w:color="000000"/>
+            </w:tcBorders>
+            <w:vAlign w:val="center"/>
+          </w:tcPr>
+          <w:p>
+            <w:pPr>
+              <w:jc w:val="center"/>
+              <w:rPr>
+                <w:color w:val="auto"/>
+                <w:kern w:val="0"/>
+              </w:rPr>
+            </w:pPr>
+            <w:r>
+              <w:t>__/4</w:t>
+            </w:r>
+          </w:p>
+        </w:tc>
+        <w:tc>
+          <w:tcPr>
+            <w:tcW w:w="834" w:type="dxa"/>
+            <w:tcBorders>
+              <w:top w:val="single" w:sz="8" w:space="0" w:color="000000"/>
+              <w:left w:val="single" w:sz="8" w:space="0" w:color="000000"/>
+              <w:bottom w:val="single" w:sz="8" w:space="0" w:color="000000"/>
+              <w:right w:val="single" w:sz="8" w:space="0" w:color="000000"/>
+            </w:tcBorders>
+            <w:tcMar>
+              <w:top w:w="100" w:type="dxa"/>
+              <w:left w:w="100" w:type="dxa"/>
+              <w:bottom w:w="100" w:type="dxa"/>
+              <w:right w:w="100" w:type="dxa"/>
+            </w:tcMar>
+            <w:vAlign w:val="center"/>
+            <w:hideMark/>
+          </w:tcPr>
+          <w:p>
+            <w:pPr>
+              <w:jc w:val="center"/>
+            </w:pPr>
+            <w:r>
+              <w:t>X1</w:t>
+            </w:r>
+          </w:p>
+        </w:tc>
+        <w:tc>
+          <w:tcPr>
+            <w:tcW w:w="1264" w:type="dxa"/>
+            <w:tcBorders>
+              <w:top w:val="single" w:sz="8" w:space="0" w:color="000000"/>
+              <w:left w:val="single" w:sz="8" w:space="0" w:color="000000"/>
+              <w:bottom w:val="single" w:sz="8" w:space="0" w:color="000000"/>
+              <w:right w:val="single" w:sz="8" w:space="0" w:color="000000"/>
+            </w:tcBorders>
+            <w:tcMar>
+              <w:top w:w="100" w:type="dxa"/>
+              <w:left w:w="100" w:type="dxa"/>
+              <w:bottom w:w="100" w:type="dxa"/>
+              <w:right w:w="100" w:type="dxa"/>
+            </w:tcMar>
+            <w:vAlign w:val="center"/>
+            <w:hideMark/>
+          </w:tcPr>
+          <w:p>
+            <w:pPr>
+              <w:jc w:val="center"/>
+              <w:rPr>
+                <w:color w:val="auto"/>
+              </w:rPr>
+            </w:pPr>
+            <w:r>
+              <w:t xml:space="preserve">__ / </w:t>
+            </w:r>
+            <w:r>
+              <w:t>4</w:t>
+            </w:r>
+          </w:p>
+        </w:tc>
+      </w:tr>
+      <w:tr>
+        <w:trPr>
+          <w:trHeight w:val="480"/>
+          <w:jc w:val="center"/>
+        </w:trPr>
+        <w:tc>
+          <w:tcPr>
+            <w:tcW w:w="1779" w:type="dxa"/>
+            <w:tcBorders>
+              <w:top w:val="single" w:sz="8" w:space="0" w:color="000000"/>
+              <w:left w:val="single" w:sz="8" w:space="0" w:color="000000"/>
+              <w:bottom w:val="single" w:sz="8" w:space="0" w:color="000000"/>
+              <w:right w:val="single" w:sz="8" w:space="0" w:color="000000"/>
+            </w:tcBorders>
+            <w:tcMar>
+              <w:top w:w="100" w:type="dxa"/>
+              <w:left w:w="100" w:type="dxa"/>
+              <w:bottom w:w="100" w:type="dxa"/>
+              <w:right w:w="100" w:type="dxa"/>
+            </w:tcMar>
+            <w:hideMark/>
+          </w:tcPr>
+          <w:p>
+            <w:pPr>
+              <w:rPr>
+                <w:b/>
+                <w:bCs/>
+                <w:color w:val="auto"/>
+              </w:rPr>
+            </w:pPr>
+            <w:r>
+              <w:rPr>
+                <w:b/>
+                <w:bCs/>
+              </w:rPr>
               <w:t>Formatting</w:t>
             </w:r>
           </w:p>
@@ -3057,7 +3234,15 @@
               <w:t>,</w:t>
             </w:r>
             <w:r>
-              <w:t xml:space="preserve"> including any provided templates and guides </w:t>
+              <w:t xml:space="preserve"> including any provided templates and </w:t>
+            </w:r>
+            <w:proofErr w:type="gramStart"/>
+            <w:r>
+              <w:t>guides</w:t>
+            </w:r>
+            <w:proofErr w:type="gramEnd"/>
+            <w:r>
+              <w:t xml:space="preserve"> </w:t>
             </w:r>
             <w:r>
               <w:rPr>

</xml_diff>

<commit_message>
ADMIN: template tooling for Networking AI1
</commit_message>
<xml_diff>
--- a/Tools/assignment_maker/word/subjects/Networking and Security/AI1/rubric.docx
+++ b/Tools/assignment_maker/word/subjects/Networking and Security/AI1/rubric.docx
@@ -507,15 +507,7 @@
               <w:t>appropriate evidence of completing Bandit levels</w:t>
             </w:r>
             <w:r>
-              <w:t xml:space="preserve"> on </w:t>
-            </w:r>
-            <w:proofErr w:type="spellStart"/>
-            <w:r>
-              <w:t>OverTheWire</w:t>
-            </w:r>
-            <w:proofErr w:type="spellEnd"/>
-            <w:r>
-              <w:t>.</w:t>
+              <w:t xml:space="preserve"> on OverTheWire.</w:t>
             </w:r>
           </w:p>
           <w:p/>
@@ -605,7 +597,16 @@
               </w:numPr>
             </w:pPr>
             <w:r>
-              <w:t>Bandit 11 - 15</w:t>
+              <w:t xml:space="preserve">Bandit 11 </w:t>
+            </w:r>
+            <w:r>
+              <w:t>–</w:t>
+            </w:r>
+            <w:r>
+              <w:t xml:space="preserve"> 15</w:t>
+            </w:r>
+            <w:r>
+              <w:t xml:space="preserve"> (or +5 from last time)</w:t>
             </w:r>
           </w:p>
           <w:p/>
@@ -975,7 +976,7 @@
                 <w:b/>
                 <w:bCs/>
               </w:rPr>
-              <w:t>1</w:t>
+              <w:t>one</w:t>
             </w:r>
             <w:r>
               <w:rPr>
@@ -1002,13 +1003,33 @@
                 <w:b/>
                 <w:bCs/>
               </w:rPr>
-              <w:t>appear to adequately explain how to solve the problems</w:t>
-            </w:r>
-            <w:r>
-              <w:t xml:space="preserve"> using known tools and techniques. </w:t>
+              <w:t xml:space="preserve">appear to adequately explain </w:t>
+            </w:r>
+            <w:r>
+              <w:rPr>
+                <w:b/>
+                <w:bCs/>
+              </w:rPr>
+              <w:lastRenderedPageBreak/>
+              <w:t>how to solve the problems</w:t>
+            </w:r>
+            <w:r>
+              <w:t xml:space="preserve"> using </w:t>
+            </w:r>
+            <w:r>
+              <w:t>available</w:t>
+            </w:r>
+            <w:r>
+              <w:t xml:space="preserve"> tools and techniques. </w:t>
             </w:r>
           </w:p>
           <w:p/>
+          <w:p/>
+          <w:p>
+            <w:r>
+              <w:t>Evidence for knowledge, comprehension, and application may include:</w:t>
+            </w:r>
+          </w:p>
           <w:p/>
           <w:p>
             <w:pPr>
@@ -1019,7 +1040,14 @@
               </w:numPr>
             </w:pPr>
             <w:r>
-              <w:t>Modelling/prototyping of how your system will be put together</w:t>
+              <w:rPr>
+                <w:b/>
+                <w:bCs/>
+              </w:rPr>
+              <w:t>Knowledge</w:t>
+            </w:r>
+            <w:r>
+              <w:t>: Your evidence highlights that you recall and list relevant terms in your learning. It may tell a story to the reader (the teacher) or state the conditions of your learning.</w:t>
             </w:r>
           </w:p>
           <w:p>
@@ -1031,7 +1059,14 @@
               </w:numPr>
             </w:pPr>
             <w:r>
-              <w:t>Modelling/prototype of how your system will be used</w:t>
+              <w:rPr>
+                <w:b/>
+                <w:bCs/>
+              </w:rPr>
+              <w:t>Comprehension</w:t>
+            </w:r>
+            <w:r>
+              <w:t>: Your evidence highlights that you can identify critical aspects of your learning or explain what you've done to the author.</w:t>
             </w:r>
           </w:p>
           <w:p>
@@ -1043,69 +1078,6 @@
               </w:numPr>
             </w:pPr>
             <w:r>
-              <w:t xml:space="preserve">Modelling/prototyping which provides a </w:t>
-            </w:r>
-            <w:r>
-              <w:t>high-level</w:t>
-            </w:r>
-            <w:r>
-              <w:t xml:space="preserve"> overview of your system</w:t>
-            </w:r>
-          </w:p>
-          <w:p/>
-          <w:p>
-            <w:r>
-              <w:t>Evidence for knowledge, comprehension, and application may include:</w:t>
-            </w:r>
-          </w:p>
-          <w:p/>
-          <w:p>
-            <w:pPr>
-              <w:pStyle w:val="ListParagraph"/>
-              <w:numPr>
-                <w:ilvl w:val="0"/>
-                <w:numId w:val="4"/>
-              </w:numPr>
-            </w:pPr>
-            <w:r>
-              <w:rPr>
-                <w:b/>
-                <w:bCs/>
-              </w:rPr>
-              <w:t>Knowledge</w:t>
-            </w:r>
-            <w:r>
-              <w:t>: Your evidence highlights that you recall and list relevant terms in your learning. It may tell a story to the reader (the teacher) or state the conditions of your learning.</w:t>
-            </w:r>
-          </w:p>
-          <w:p>
-            <w:pPr>
-              <w:pStyle w:val="ListParagraph"/>
-              <w:numPr>
-                <w:ilvl w:val="0"/>
-                <w:numId w:val="4"/>
-              </w:numPr>
-            </w:pPr>
-            <w:r>
-              <w:rPr>
-                <w:b/>
-                <w:bCs/>
-              </w:rPr>
-              <w:t>Comprehension</w:t>
-            </w:r>
-            <w:r>
-              <w:t>: Your evidence highlights that you can identify critical aspects of your learning or explain what you've done to the author.</w:t>
-            </w:r>
-          </w:p>
-          <w:p>
-            <w:pPr>
-              <w:pStyle w:val="ListParagraph"/>
-              <w:numPr>
-                <w:ilvl w:val="0"/>
-                <w:numId w:val="4"/>
-              </w:numPr>
-            </w:pPr>
-            <w:r>
               <w:rPr>
                 <w:b/>
                 <w:bCs/>
@@ -1290,11 +1262,7 @@
             </w:r>
             <w:r>
               <w:br/>
-              <w:t>T __</w:t>
-            </w:r>
-            <w:proofErr w:type="gramStart"/>
-            <w:r>
-              <w:t>/</w:t>
+              <w:t>T __/</w:t>
             </w:r>
             <w:r>
               <w:t xml:space="preserve">  </w:t>
@@ -1302,7 +1270,6 @@
             <w:r>
               <w:t>2</w:t>
             </w:r>
-            <w:proofErr w:type="gramEnd"/>
           </w:p>
         </w:tc>
       </w:tr>
@@ -1361,13 +1328,13 @@
           </w:tcPr>
           <w:p>
             <w:r>
-              <w:t xml:space="preserve">You have submitted evidence that you address at least </w:t>
-            </w:r>
-            <w:r>
-              <w:t>3</w:t>
-            </w:r>
-            <w:r>
-              <w:t xml:space="preserve"> Linux commands in the problems that you have solved. </w:t>
+              <w:t xml:space="preserve">You have submitted evidence that you address </w:t>
+            </w:r>
+            <w:r>
+              <w:t>multiple Linux commands common in bandit6-10 in the problems</w:t>
+            </w:r>
+            <w:r>
+              <w:t xml:space="preserve"> you have solved. </w:t>
             </w:r>
           </w:p>
           <w:p/>
@@ -1421,7 +1388,6 @@
                 <w:b/>
                 <w:bCs/>
               </w:rPr>
-              <w:lastRenderedPageBreak/>
               <w:t>Application</w:t>
             </w:r>
             <w:r>
@@ -1457,7 +1423,6 @@
               <w:rPr>
                 <w:rFonts w:eastAsia="Calibri"/>
               </w:rPr>
-              <w:lastRenderedPageBreak/>
               <w:t>2</w:t>
             </w:r>
           </w:p>
@@ -1807,6 +1772,7 @@
                 <w:b/>
                 <w:bCs/>
               </w:rPr>
+              <w:lastRenderedPageBreak/>
               <w:t xml:space="preserve">Learning </w:t>
             </w:r>
             <w:r>
@@ -1850,51 +1816,125 @@
                 <w:sz w:val="22"/>
                 <w:szCs w:val="22"/>
               </w:rPr>
-              <w:t xml:space="preserve">You have submitted evidence of learning station on a Bandit problem on </w:t>
-            </w:r>
-            <w:proofErr w:type="spellStart"/>
-            <w:r>
-              <w:rPr>
-                <w:rFonts w:eastAsia="Calibri"/>
-                <w:sz w:val="22"/>
-                <w:szCs w:val="22"/>
-              </w:rPr>
-              <w:t>OverTheWire</w:t>
-            </w:r>
-            <w:proofErr w:type="spellEnd"/>
-            <w:r>
-              <w:rPr>
-                <w:rFonts w:eastAsia="Calibri"/>
-                <w:sz w:val="22"/>
-                <w:szCs w:val="22"/>
-              </w:rPr>
-              <w:t xml:space="preserve">. </w:t>
-            </w:r>
-          </w:p>
-          <w:p>
-            <w:pPr>
-              <w:rPr>
-                <w:rFonts w:eastAsia="Calibri"/>
-                <w:sz w:val="22"/>
-                <w:szCs w:val="22"/>
-              </w:rPr>
-            </w:pPr>
-          </w:p>
-          <w:p>
-            <w:pPr>
-              <w:rPr>
-                <w:rFonts w:eastAsia="Calibri"/>
-                <w:sz w:val="22"/>
-                <w:szCs w:val="22"/>
-              </w:rPr>
-            </w:pPr>
-            <w:r>
-              <w:rPr>
-                <w:rFonts w:eastAsia="Calibri"/>
-                <w:sz w:val="22"/>
-                <w:szCs w:val="22"/>
-              </w:rPr>
-              <w:t xml:space="preserve">The evidence highlights your ability to communicate and explain to people with a growing understanding of technology. </w:t>
+              <w:t xml:space="preserve">You have submitted </w:t>
+            </w:r>
+            <w:r>
+              <w:rPr>
+                <w:rFonts w:eastAsia="Calibri"/>
+                <w:b/>
+                <w:bCs/>
+                <w:sz w:val="22"/>
+                <w:szCs w:val="22"/>
+              </w:rPr>
+              <w:t>evidence of</w:t>
+            </w:r>
+            <w:r>
+              <w:rPr>
+                <w:rFonts w:eastAsia="Calibri"/>
+                <w:b/>
+                <w:bCs/>
+                <w:sz w:val="22"/>
+                <w:szCs w:val="22"/>
+              </w:rPr>
+              <w:t xml:space="preserve"> your</w:t>
+            </w:r>
+            <w:r>
+              <w:rPr>
+                <w:rFonts w:eastAsia="Calibri"/>
+                <w:b/>
+                <w:bCs/>
+                <w:sz w:val="22"/>
+                <w:szCs w:val="22"/>
+              </w:rPr>
+              <w:t xml:space="preserve"> learning station</w:t>
+            </w:r>
+            <w:r>
+              <w:rPr>
+                <w:rFonts w:eastAsia="Calibri"/>
+                <w:sz w:val="22"/>
+                <w:szCs w:val="22"/>
+              </w:rPr>
+              <w:t xml:space="preserve"> on a Bandit problem on OverTheWire. </w:t>
+            </w:r>
+          </w:p>
+          <w:p>
+            <w:pPr>
+              <w:rPr>
+                <w:rFonts w:eastAsia="Calibri"/>
+                <w:sz w:val="22"/>
+                <w:szCs w:val="22"/>
+              </w:rPr>
+            </w:pPr>
+          </w:p>
+          <w:p>
+            <w:pPr>
+              <w:rPr>
+                <w:rFonts w:eastAsia="Calibri"/>
+                <w:sz w:val="22"/>
+                <w:szCs w:val="22"/>
+              </w:rPr>
+            </w:pPr>
+            <w:r>
+              <w:rPr>
+                <w:rFonts w:eastAsia="Calibri"/>
+                <w:sz w:val="22"/>
+                <w:szCs w:val="22"/>
+              </w:rPr>
+              <w:t xml:space="preserve">Your evidence highlights </w:t>
+            </w:r>
+            <w:r>
+              <w:rPr>
+                <w:rFonts w:eastAsia="Calibri"/>
+                <w:b/>
+                <w:bCs/>
+                <w:sz w:val="22"/>
+                <w:szCs w:val="22"/>
+              </w:rPr>
+              <w:t>how you express yourself</w:t>
+            </w:r>
+            <w:r>
+              <w:rPr>
+                <w:rFonts w:eastAsia="Calibri"/>
+                <w:sz w:val="22"/>
+                <w:szCs w:val="22"/>
+              </w:rPr>
+              <w:t xml:space="preserve"> using appropriate evidence and accurate sources. It also considers </w:t>
+            </w:r>
+            <w:r>
+              <w:rPr>
+                <w:rFonts w:eastAsia="Calibri"/>
+                <w:b/>
+                <w:bCs/>
+                <w:sz w:val="22"/>
+                <w:szCs w:val="22"/>
+              </w:rPr>
+              <w:t>your ability to communicate accurately</w:t>
+            </w:r>
+            <w:r>
+              <w:rPr>
+                <w:rFonts w:eastAsia="Calibri"/>
+                <w:sz w:val="22"/>
+                <w:szCs w:val="22"/>
+              </w:rPr>
+              <w:t xml:space="preserve"> with others using </w:t>
+            </w:r>
+            <w:r>
+              <w:rPr>
+                <w:rFonts w:eastAsia="Calibri"/>
+                <w:b/>
+                <w:bCs/>
+                <w:sz w:val="22"/>
+                <w:szCs w:val="22"/>
+              </w:rPr>
+              <w:t>correct terms</w:t>
+            </w:r>
+            <w:r>
+              <w:rPr>
+                <w:rFonts w:eastAsia="Calibri"/>
+                <w:sz w:val="22"/>
+                <w:szCs w:val="22"/>
+              </w:rPr>
+              <w:t xml:space="preserve"> in appropriate formats. </w:t>
             </w:r>
           </w:p>
           <w:p>
@@ -2321,51 +2361,99 @@
                 <w:sz w:val="22"/>
                 <w:szCs w:val="22"/>
               </w:rPr>
-              <w:t xml:space="preserve">You have submitted evidence of learning station on a Bandit problem on </w:t>
-            </w:r>
-            <w:proofErr w:type="spellStart"/>
-            <w:r>
-              <w:rPr>
-                <w:rFonts w:eastAsia="Calibri"/>
-                <w:sz w:val="22"/>
-                <w:szCs w:val="22"/>
-              </w:rPr>
-              <w:t>OverTheWire</w:t>
-            </w:r>
-            <w:proofErr w:type="spellEnd"/>
-            <w:r>
-              <w:rPr>
-                <w:rFonts w:eastAsia="Calibri"/>
-                <w:sz w:val="22"/>
-                <w:szCs w:val="22"/>
-              </w:rPr>
-              <w:t xml:space="preserve">. </w:t>
-            </w:r>
-          </w:p>
-          <w:p>
-            <w:pPr>
-              <w:rPr>
-                <w:rFonts w:eastAsia="Calibri"/>
-                <w:sz w:val="22"/>
-                <w:szCs w:val="22"/>
-              </w:rPr>
-            </w:pPr>
-          </w:p>
-          <w:p>
-            <w:pPr>
-              <w:rPr>
-                <w:rFonts w:eastAsia="Calibri"/>
-                <w:sz w:val="22"/>
-                <w:szCs w:val="22"/>
-              </w:rPr>
-            </w:pPr>
-            <w:r>
-              <w:rPr>
-                <w:rFonts w:eastAsia="Calibri"/>
-                <w:sz w:val="22"/>
-                <w:szCs w:val="22"/>
-              </w:rPr>
-              <w:t xml:space="preserve">The evidence highlights your growing understanding of the technology required to build this material. </w:t>
+              <w:t xml:space="preserve">You have submitted </w:t>
+            </w:r>
+            <w:r>
+              <w:rPr>
+                <w:rFonts w:eastAsia="Calibri"/>
+                <w:b/>
+                <w:bCs/>
+                <w:sz w:val="22"/>
+                <w:szCs w:val="22"/>
+              </w:rPr>
+              <w:t>evidence of learning station on a Bandit problem</w:t>
+            </w:r>
+            <w:r>
+              <w:rPr>
+                <w:rFonts w:eastAsia="Calibri"/>
+                <w:sz w:val="22"/>
+                <w:szCs w:val="22"/>
+              </w:rPr>
+              <w:t xml:space="preserve"> on OverTheWire. </w:t>
+            </w:r>
+          </w:p>
+          <w:p>
+            <w:pPr>
+              <w:rPr>
+                <w:rFonts w:eastAsia="Calibri"/>
+                <w:sz w:val="22"/>
+                <w:szCs w:val="22"/>
+              </w:rPr>
+            </w:pPr>
+          </w:p>
+          <w:p>
+            <w:pPr>
+              <w:rPr>
+                <w:rFonts w:eastAsia="Calibri"/>
+                <w:b/>
+                <w:bCs/>
+                <w:sz w:val="22"/>
+                <w:szCs w:val="22"/>
+              </w:rPr>
+            </w:pPr>
+            <w:r>
+              <w:rPr>
+                <w:rFonts w:eastAsia="Calibri"/>
+                <w:sz w:val="22"/>
+                <w:szCs w:val="22"/>
+              </w:rPr>
+              <w:t xml:space="preserve">Your evidnece highlights </w:t>
+            </w:r>
+            <w:r>
+              <w:rPr>
+                <w:rFonts w:eastAsia="Calibri"/>
+                <w:b/>
+                <w:bCs/>
+                <w:sz w:val="22"/>
+                <w:szCs w:val="22"/>
+              </w:rPr>
+              <w:t>your understanding</w:t>
+            </w:r>
+            <w:r>
+              <w:rPr>
+                <w:rFonts w:eastAsia="Calibri"/>
+                <w:sz w:val="22"/>
+                <w:szCs w:val="22"/>
+              </w:rPr>
+              <w:t xml:space="preserve"> of </w:t>
+            </w:r>
+            <w:r>
+              <w:rPr>
+                <w:rFonts w:eastAsia="Calibri"/>
+                <w:b/>
+                <w:bCs/>
+                <w:sz w:val="22"/>
+                <w:szCs w:val="22"/>
+              </w:rPr>
+              <w:t>common commands</w:t>
+            </w:r>
+            <w:r>
+              <w:rPr>
+                <w:rFonts w:eastAsia="Calibri"/>
+                <w:sz w:val="22"/>
+                <w:szCs w:val="22"/>
+              </w:rPr>
+              <w:t xml:space="preserve"> for operational commands on Linux systems and </w:t>
+            </w:r>
+            <w:r>
+              <w:rPr>
+                <w:rFonts w:eastAsia="Calibri"/>
+                <w:b/>
+                <w:bCs/>
+                <w:sz w:val="22"/>
+                <w:szCs w:val="22"/>
+              </w:rPr>
+              <w:t xml:space="preserve">implications of security considerations. </w:t>
             </w:r>
           </w:p>
           <w:p>
@@ -2436,14 +2524,20 @@
                 <w:b/>
                 <w:bCs/>
               </w:rPr>
+              <w:t>Analysis</w:t>
+            </w:r>
+            <w:r>
+              <w:rPr>
+                <w:rFonts w:eastAsia="Calibri"/>
+              </w:rPr>
+              <w:t xml:space="preserve">: Your evidence shows a reasoned understanding of what you </w:t>
+            </w:r>
+            <w:r>
+              <w:rPr>
+                <w:rFonts w:eastAsia="Calibri"/>
+              </w:rPr>
               <w:lastRenderedPageBreak/>
-              <w:t>Analysis</w:t>
-            </w:r>
-            <w:r>
-              <w:rPr>
-                <w:rFonts w:eastAsia="Calibri"/>
-              </w:rPr>
-              <w:t>: Your evidence shows a reasoned understanding of what you did and why. For example, you may have explained how you did X, Y, and Z, but you continue to explain why you did them the way you did.</w:t>
+              <w:t>did and why. For example, you may have explained how you did X, Y, and Z, but you continue to explain why you did them the way you did.</w:t>
             </w:r>
           </w:p>
           <w:p>
@@ -3234,15 +3328,7 @@
               <w:t>,</w:t>
             </w:r>
             <w:r>
-              <w:t xml:space="preserve"> including any provided templates and </w:t>
-            </w:r>
-            <w:proofErr w:type="gramStart"/>
-            <w:r>
-              <w:t>guides</w:t>
-            </w:r>
-            <w:proofErr w:type="gramEnd"/>
-            <w:r>
-              <w:t xml:space="preserve"> </w:t>
+              <w:t xml:space="preserve"> including any provided templates and guides </w:t>
             </w:r>
             <w:r>
               <w:rPr>

</xml_diff>